<commit_message>
PICTURE INPUT DO NOT SEMERU
</commit_message>
<xml_diff>
--- a/科技部計畫/Moniter論文.docx
+++ b/科技部計畫/Moniter論文.docx
@@ -394,14 +394,27 @@
       <w:r>
         <w:t xml:space="preserve"> : </w:t>
       </w:r>
-      <w:r>
-        <w:t>少子化，則會產生使台灣人口結構逐漸老化的社會問題。以鄰近國家</w:t>
+      <w:proofErr w:type="gramStart"/>
+      <w:r>
+        <w:t>少子化</w:t>
+      </w:r>
+      <w:proofErr w:type="gramEnd"/>
+      <w:r>
+        <w:t>，則會產生使台灣人口結構逐漸老化的社會問題。以鄰近國家</w:t>
       </w:r>
       <w:r>
         <w:t>:</w:t>
       </w:r>
       <w:r>
-        <w:t>日本為例，在少子化以及高齡化社會的趨勢下</w:t>
+        <w:t>日本為例，</w:t>
+      </w:r>
+      <w:proofErr w:type="gramStart"/>
+      <w:r>
+        <w:t>在少子化</w:t>
+      </w:r>
+      <w:proofErr w:type="gramEnd"/>
+      <w:r>
+        <w:t>以及高齡化社會的趨勢下</w:t>
       </w:r>
       <w:r>
         <w:fldChar w:fldCharType="begin"/>
@@ -431,7 +444,15 @@
         <w:t>...</w:t>
       </w:r>
       <w:r>
-        <w:t>等等，為了應映種族存亡的危機問題，許多高科技國家開始研究如何利用科技做到智慧照護長者的效果，其中以</w:t>
+        <w:t>等等，</w:t>
+      </w:r>
+      <w:proofErr w:type="gramStart"/>
+      <w:r>
+        <w:t>為了應映種族</w:t>
+      </w:r>
+      <w:proofErr w:type="gramEnd"/>
+      <w:r>
+        <w:t>存亡的危機問題，許多高科技國家開始研究如何利用科技做到智慧照護長者的效果，其中以</w:t>
       </w:r>
       <w:r>
         <w:t>AI</w:t>
@@ -844,19 +865,19 @@
       <w:pPr>
         <w:jc w:val="center"/>
         <w:rPr>
-          <w:rFonts w:eastAsia="DFKai-SB"/>
-        </w:rPr>
-      </w:pPr>
-      <w:r>
-        <w:rPr>
-          <w:rFonts w:eastAsia="DFKai-SB"/>
+          <w:rFonts w:eastAsia="標楷體"/>
+        </w:rPr>
+      </w:pPr>
+      <w:r>
+        <w:rPr>
+          <w:rFonts w:eastAsia="標楷體"/>
           <w:noProof/>
         </w:rPr>
         <w:t xml:space="preserve"> </w:t>
       </w:r>
       <w:r>
         <w:rPr>
-          <w:rFonts w:eastAsia="DFKai-SB"/>
+          <w:rFonts w:eastAsia="標楷體"/>
           <w:noProof/>
         </w:rPr>
         <w:drawing>
@@ -898,7 +919,7 @@
     </w:p>
     <w:p>
       <w:pPr>
-        <w:pStyle w:val="Caption"/>
+        <w:pStyle w:val="af7"/>
       </w:pPr>
       <w:bookmarkStart w:id="3" w:name="_Ref60404552"/>
       <w:bookmarkStart w:id="4" w:name="_Toc65756086"/>
@@ -946,7 +967,7 @@
     </w:p>
     <w:p>
       <w:pPr>
-        <w:pStyle w:val="Caption"/>
+        <w:pStyle w:val="af7"/>
       </w:pPr>
       <w:r>
         <w:rPr>
@@ -1005,7 +1026,7 @@
     </w:p>
     <w:p>
       <w:pPr>
-        <w:pStyle w:val="Caption"/>
+        <w:pStyle w:val="af7"/>
       </w:pPr>
       <w:bookmarkStart w:id="6" w:name="_Toc65756087"/>
       <w:r>
@@ -1203,7 +1224,15 @@
         <w:t>生理</w:t>
       </w:r>
       <w:r>
-        <w:t>指標，如需要進行健康檢測，即可插入健保卡，並等待機器人的指示，一旦樹莓派偵測到資料後，</w:t>
+        <w:t>指標，如需要進行健康檢測，即可插入健保卡，並等待機器人的指示，一旦樹</w:t>
+      </w:r>
+      <w:proofErr w:type="gramStart"/>
+      <w:r>
+        <w:t>莓</w:t>
+      </w:r>
+      <w:proofErr w:type="gramEnd"/>
+      <w:r>
+        <w:t>派偵測到資料後，</w:t>
       </w:r>
       <w:r>
         <w:t>Server</w:t>
@@ -1224,7 +1253,7 @@
         <w:spacing w:after="120"/>
         <w:jc w:val="both"/>
         <w:rPr>
-          <w:rFonts w:eastAsia="DFKai-SB"/>
+          <w:rFonts w:eastAsia="標楷體"/>
           <w:color w:val="000000"/>
           <w:sz w:val="20"/>
           <w:szCs w:val="20"/>
@@ -1232,7 +1261,7 @@
       </w:pPr>
       <w:r>
         <w:rPr>
-          <w:rFonts w:eastAsia="DFKai-SB"/>
+          <w:rFonts w:eastAsia="標楷體"/>
           <w:noProof/>
           <w:color w:val="000000"/>
           <w:sz w:val="20"/>
@@ -1283,7 +1312,7 @@
     </w:p>
     <w:p>
       <w:pPr>
-        <w:pStyle w:val="Caption"/>
+        <w:pStyle w:val="af7"/>
       </w:pPr>
       <w:bookmarkStart w:id="9" w:name="_Ref63775321"/>
       <w:bookmarkStart w:id="10" w:name="_Toc65756088"/>
@@ -1325,7 +1354,7 @@
     </w:p>
     <w:p>
       <w:pPr>
-        <w:pStyle w:val="a1"/>
+        <w:pStyle w:val="af5"/>
       </w:pPr>
       <w:r>
         <w:t>4.1.1</w:t>
@@ -1376,8 +1405,21 @@
         <w:t>…</w:t>
       </w:r>
       <w:r>
-        <w:t>等等，並針對每一大類所需要真正反應狀態來做出區分，在狀態間轉換的訊號稱之為一個事件，在經由不同事件來觸發各式狀態，可藉由定義清楚狀態間的動作（如：進入動作：在進入狀態時執行、退出動作：在退出狀態時進行、輸入動作：依照目前狀態和輸入條件進行、轉移動作：在進行特定轉移時進行）</w:t>
-      </w:r>
+        <w:t>等等，並針對每一大類所需要真正反應狀態來做出區分，在狀態間轉換的訊號稱之為一個事件，在經由不同事件來觸發各式狀態，可藉由定義清楚</w:t>
+      </w:r>
+      <w:proofErr w:type="gramStart"/>
+      <w:r>
+        <w:t>狀態間的動作（</w:t>
+      </w:r>
+      <w:proofErr w:type="gramEnd"/>
+      <w:r>
+        <w:t>如：進入動作：在進入狀態時執行、退出動作：在退出狀態時進行、輸入動作：依照目前狀態和輸入條件進行、轉移動作：在進行特定轉移時進行</w:t>
+      </w:r>
+      <w:proofErr w:type="gramStart"/>
+      <w:r>
+        <w:t>）</w:t>
+      </w:r>
+      <w:proofErr w:type="gramEnd"/>
       <w:r>
         <w:rPr>
           <w:rFonts w:hint="eastAsia"/>
@@ -1510,7 +1552,7 @@
     </w:p>
     <w:p>
       <w:pPr>
-        <w:pStyle w:val="Caption"/>
+        <w:pStyle w:val="af7"/>
         <w:jc w:val="left"/>
       </w:pPr>
       <w:bookmarkStart w:id="11" w:name="_Ref65636332"/>
@@ -1574,10 +1616,10 @@
         </w:rPr>
         <w:lastRenderedPageBreak/>
         <w:drawing>
-          <wp:inline distT="0" distB="0" distL="0" distR="0" wp14:anchorId="210B8489" wp14:editId="5D5A05D9">
-            <wp:extent cx="6192520" cy="4183380"/>
-            <wp:effectExtent l="0" t="0" r="0" b="0"/>
-            <wp:docPr id="14" name="圖片 14"/>
+          <wp:inline distT="0" distB="0" distL="0" distR="0" wp14:anchorId="465A6795" wp14:editId="6B9E0F14">
+            <wp:extent cx="6192520" cy="4587875"/>
+            <wp:effectExtent l="0" t="0" r="0" b="3175"/>
+            <wp:docPr id="8" name="圖片 8"/>
             <wp:cNvGraphicFramePr>
               <a:graphicFrameLocks xmlns:a="http://schemas.openxmlformats.org/drawingml/2006/main" noChangeAspect="1"/>
             </wp:cNvGraphicFramePr>
@@ -1585,7 +1627,7 @@
               <a:graphicData uri="http://schemas.openxmlformats.org/drawingml/2006/picture">
                 <pic:pic xmlns:pic="http://schemas.openxmlformats.org/drawingml/2006/picture">
                   <pic:nvPicPr>
-                    <pic:cNvPr id="14" name="FSM2 (2).png"/>
+                    <pic:cNvPr id="8" name="圖片 8"/>
                     <pic:cNvPicPr/>
                   </pic:nvPicPr>
                   <pic:blipFill>
@@ -1603,7 +1645,7 @@
                   <pic:spPr>
                     <a:xfrm>
                       <a:off x="0" y="0"/>
-                      <a:ext cx="6192520" cy="4183380"/>
+                      <a:ext cx="6192520" cy="4587875"/>
                     </a:xfrm>
                     <a:prstGeom prst="rect">
                       <a:avLst/>
@@ -1618,7 +1660,7 @@
     </w:p>
     <w:p>
       <w:pPr>
-        <w:pStyle w:val="Caption"/>
+        <w:pStyle w:val="af7"/>
       </w:pPr>
       <w:bookmarkStart w:id="12" w:name="_Ref65636443"/>
       <w:r>
@@ -1677,20 +1719,38 @@
         <w:rPr>
           <w:rFonts w:hint="eastAsia"/>
         </w:rPr>
-        <w:t>結合上述所需的功能及狀態機的運作原理，有限狀態機應是本專題中理想的運作系統，並將原理中的狀態機設計成適合本專題的有限狀態機。將等待健保卡設為初始狀態，在插入健保卡後便跳至等待量測的狀態，之後對應量測的物品跳至相對應的狀態，在最後全數完成後跳入最終狀態的</w:t>
-      </w:r>
+        <w:t>結合上述所需的功能及狀態機的運作原理，有限狀態機應是本專題中理想的運作系統，並將原理中的狀態機設計成適合本專題的有限狀態機。將等待</w:t>
+      </w:r>
+      <w:proofErr w:type="gramStart"/>
+      <w:r>
+        <w:rPr>
+          <w:rFonts w:hint="eastAsia"/>
+        </w:rPr>
+        <w:t>健保卡設為</w:t>
+      </w:r>
+      <w:proofErr w:type="gramEnd"/>
+      <w:r>
+        <w:rPr>
+          <w:rFonts w:hint="eastAsia"/>
+        </w:rPr>
+        <w:t>初始狀態，在插入健保卡後便跳至等待量測的狀態，之後對應量測的物品跳至相對應的狀態，在最後全數完成後跳入最終狀態的</w:t>
+      </w:r>
+      <w:proofErr w:type="gramStart"/>
       <w:r>
         <w:t>”</w:t>
       </w:r>
+      <w:proofErr w:type="gramEnd"/>
       <w:r>
         <w:rPr>
           <w:rFonts w:hint="eastAsia"/>
         </w:rPr>
         <w:t>開啟網頁</w:t>
       </w:r>
+      <w:proofErr w:type="gramStart"/>
       <w:r>
         <w:t>”</w:t>
       </w:r>
+      <w:proofErr w:type="gramEnd"/>
       <w:r>
         <w:rPr>
           <w:rFonts w:hint="eastAsia"/>
@@ -1763,7 +1823,7 @@
     </w:p>
     <w:p>
       <w:pPr>
-        <w:pStyle w:val="a1"/>
+        <w:pStyle w:val="af5"/>
       </w:pPr>
       <w:r>
         <w:t>4.2.1</w:t>
@@ -1883,7 +1943,7 @@
     </w:p>
     <w:p>
       <w:pPr>
-        <w:pStyle w:val="a1"/>
+        <w:pStyle w:val="af5"/>
       </w:pPr>
       <w:r>
         <w:t>4.2.2</w:t>
@@ -1897,7 +1957,10 @@
         <w:pStyle w:val="1-1"/>
       </w:pPr>
       <w:r>
-        <w:t>此監測系統大部分的互動均以對話與使用者、長者進行交流，而接收的方式大致上利用</w:t>
+        <w:t>此監測系統大部分的互動均以對話與使用者、長</w:t>
+      </w:r>
+      <w:r>
+        <w:t>者進行交流，而接收的方式大致上利用</w:t>
       </w:r>
       <w:proofErr w:type="spellStart"/>
       <w:r>
@@ -1931,10 +1994,7 @@
         <w:t xml:space="preserve"> </w:t>
       </w:r>
       <w:r>
-        <w:t>套件來辨別語意、再透過語音辨識出的</w:t>
-      </w:r>
-      <w:r>
-        <w:t>含意來回覆使用者及長者相關的操作步驟、給予建議。實際辨識過程中，能搭配上</w:t>
+        <w:t>套件來辨別語意、再透過語音辨識出的含意來回覆使用者及長者相關的操作步驟、給予建議。實際辨識過程中，能搭配上</w:t>
       </w:r>
       <w:proofErr w:type="spellStart"/>
       <w:r>
@@ -2006,12 +2066,26 @@
         <w:rPr>
           <w:highlight w:val="white"/>
         </w:rPr>
-        <w:t>一個嵌入式的網路函式庫，但它其實是一個並發框架，意思是它能夠同時運算多個程序，它也提供網路插座</w:t>
-      </w:r>
+        <w:t>一個嵌入式的網路</w:t>
+      </w:r>
+      <w:proofErr w:type="gramStart"/>
       <w:r>
         <w:rPr>
           <w:highlight w:val="white"/>
         </w:rPr>
+        <w:t>函式庫</w:t>
+      </w:r>
+      <w:proofErr w:type="gramEnd"/>
+      <w:r>
+        <w:rPr>
+          <w:highlight w:val="white"/>
+        </w:rPr>
+        <w:t>，但它其實是一個並發框架，意思是它能夠同時運算多個程序，它也提供網路插座</w:t>
+      </w:r>
+      <w:r>
+        <w:rPr>
+          <w:highlight w:val="white"/>
+        </w:rPr>
         <w:t>(socket)</w:t>
       </w:r>
       <w:r>
@@ -2153,7 +2227,11 @@
         <w:t>API</w:t>
       </w:r>
       <w:r>
-        <w:t>，並且可以在大多數操作系統上運行。</w:t>
+        <w:t>，並且</w:t>
+      </w:r>
+      <w:r>
+        <w:lastRenderedPageBreak/>
+        <w:t>可以在大多數操作系統上運行。</w:t>
       </w:r>
     </w:p>
     <w:p>
@@ -2252,6 +2330,24 @@
         <w:fldChar w:fldCharType="end"/>
       </w:r>
       <w:r>
+        <w:fldChar w:fldCharType="begin"/>
+      </w:r>
+      <w:r>
+        <w:instrText xml:space="preserve"> REF _Ref65837899 \r \h </w:instrText>
+      </w:r>
+      <w:r>
+        <w:fldChar w:fldCharType="separate"/>
+      </w:r>
+      <w:r>
+        <w:t>[10</w:t>
+      </w:r>
+      <w:r>
+        <w:t>]</w:t>
+      </w:r>
+      <w:r>
+        <w:fldChar w:fldCharType="end"/>
+      </w:r>
+      <w:r>
         <w:t>)</w:t>
       </w:r>
       <w:r>
@@ -2264,11 +2360,18 @@
         <w:t>模式中的</w:t>
       </w:r>
       <w:r>
-        <w:lastRenderedPageBreak/>
         <w:t>worker</w:t>
       </w:r>
       <w:r>
-        <w:t>，做到雙向的功能，讓機器人、樹莓派及</w:t>
+        <w:t>，做到雙向的功能，讓機器人、樹</w:t>
+      </w:r>
+      <w:proofErr w:type="gramStart"/>
+      <w:r>
+        <w:t>莓</w:t>
+      </w:r>
+      <w:proofErr w:type="gramEnd"/>
+      <w:r>
+        <w:t>派及</w:t>
       </w:r>
       <w:r>
         <w:t>Server</w:t>
@@ -2310,12 +2413,20 @@
         <w:t>)</w:t>
       </w:r>
       <w:r>
-        <w:t>，使得機器人與樹莓派能互相溝通。</w:t>
-      </w:r>
-    </w:p>
-    <w:p>
-      <w:pPr>
-        <w:pStyle w:val="ListParagraph"/>
+        <w:t>，使得機器人與樹</w:t>
+      </w:r>
+      <w:proofErr w:type="gramStart"/>
+      <w:r>
+        <w:t>莓</w:t>
+      </w:r>
+      <w:proofErr w:type="gramEnd"/>
+      <w:r>
+        <w:t>派能互相溝通。</w:t>
+      </w:r>
+    </w:p>
+    <w:p>
+      <w:pPr>
+        <w:pStyle w:val="a"/>
       </w:pPr>
       <w:r>
         <w:t>樹莓派</w:t>
@@ -2359,7 +2470,7 @@
     </w:p>
     <w:p>
       <w:pPr>
-        <w:pStyle w:val="ListParagraph"/>
+        <w:pStyle w:val="a"/>
       </w:pPr>
       <w:r>
         <w:rPr>
@@ -2418,7 +2529,7 @@
     </w:p>
     <w:p>
       <w:pPr>
-        <w:pStyle w:val="ListParagraph"/>
+        <w:pStyle w:val="a"/>
       </w:pPr>
       <w:r>
         <w:rPr>
@@ -2444,7 +2555,7 @@
     </w:p>
     <w:p>
       <w:pPr>
-        <w:pStyle w:val="ListParagraph"/>
+        <w:pStyle w:val="a"/>
       </w:pPr>
       <w:r>
         <w:t>Server</w:t>
@@ -2461,7 +2572,7 @@
     </w:p>
     <w:p>
       <w:pPr>
-        <w:pStyle w:val="ListParagraph"/>
+        <w:pStyle w:val="a"/>
       </w:pPr>
       <w:r>
         <w:t>重複上述的步驟，便能達到多次量測的效果。</w:t>
@@ -2471,7 +2582,7 @@
       <w:pPr>
         <w:jc w:val="both"/>
         <w:rPr>
-          <w:rFonts w:eastAsia="DFKai-SB"/>
+          <w:rFonts w:eastAsia="標楷體" w:hint="eastAsia"/>
           <w:sz w:val="20"/>
           <w:szCs w:val="20"/>
         </w:rPr>
@@ -2646,7 +2757,7 @@
                         <w:txbxContent>
                           <w:p>
                             <w:pPr>
-                              <w:pStyle w:val="Caption"/>
+                              <w:pStyle w:val="af7"/>
                               <w:rPr>
                                 <w:noProof/>
                                 <w:szCs w:val="24"/>
@@ -2702,7 +2813,7 @@
                 <v:stroke joinstyle="miter"/>
                 <v:path gradientshapeok="t" o:connecttype="rect"/>
               </v:shapetype>
-              <v:shape id="文字方塊 1" o:spid="_x0000_s1026" type="#_x0000_t202" style="position:absolute;left:0;text-align:left;margin-left:-27pt;margin-top:205.85pt;width:131pt;height:.05pt;z-index:251661312;visibility:visible;mso-wrap-style:square;mso-width-percent:0;mso-wrap-distance-left:9pt;mso-wrap-distance-top:0;mso-wrap-distance-right:9pt;mso-wrap-distance-bottom:0;mso-position-horizontal:absolute;mso-position-horizontal-relative:text;mso-position-vertical:absolute;mso-position-vertical-relative:text;mso-width-percent:0;mso-width-relative:margin;v-text-anchor:top" o:gfxdata="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" stroked="f">
+              <v:shape id="文字方塊 1" o:spid="_x0000_s1026" type="#_x0000_t202" style="position:absolute;left:0;text-align:left;margin-left:-27pt;margin-top:205.85pt;width:131pt;height:.05pt;z-index:251661312;visibility:visible;mso-wrap-style:square;mso-width-percent:0;mso-wrap-distance-left:9pt;mso-wrap-distance-top:0;mso-wrap-distance-right:9pt;mso-wrap-distance-bottom:0;mso-position-horizontal:absolute;mso-position-horizontal-relative:text;mso-position-vertical:absolute;mso-position-vertical-relative:text;mso-width-percent:0;mso-width-relative:margin;v-text-anchor:top" o:gfxdata="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" stroked="f">
                 <v:textbox style="mso-fit-shape-to-text:t" inset="0,0,0,0">
                   <w:txbxContent>
                     <w:p>
@@ -2751,173 +2862,91 @@
     </w:p>
     <w:p>
       <w:pPr>
-        <w:spacing w:beforeLines="100" w:before="240" w:afterLines="100" w:after="240" w:line="400" w:lineRule="exact"/>
-        <w:ind w:firstLine="482"/>
-        <w:jc w:val="both"/>
-        <w:rPr>
-          <w:sz w:val="20"/>
-          <w:szCs w:val="20"/>
-        </w:rPr>
-      </w:pPr>
-      <w:r>
-        <w:rPr>
-          <w:rFonts w:eastAsia="DFKai-SB"/>
-          <w:sz w:val="20"/>
-          <w:szCs w:val="20"/>
-        </w:rPr>
-        <w:t>(</w:t>
-      </w:r>
-      <w:r>
-        <w:rPr>
-          <w:rFonts w:eastAsia="DFKai-SB"/>
-          <w:sz w:val="20"/>
-          <w:szCs w:val="20"/>
+        <w:pStyle w:val="4-"/>
+        <w:rPr>
+          <w:bCs/>
+        </w:rPr>
+      </w:pPr>
+      <w:bookmarkStart w:id="16" w:name="_Toc62488176"/>
+      <w:r>
+        <w:t>4.4</w:t>
+      </w:r>
+      <w:r>
+        <w:t>感測設備組</w:t>
+      </w:r>
+      <w:bookmarkEnd w:id="16"/>
+    </w:p>
+    <w:p>
+      <w:pPr>
+        <w:pStyle w:val="1-1"/>
+      </w:pPr>
+      <w:r>
+        <w:t>本計畫的主要感測設備有四種</w:t>
+      </w:r>
+      <w:r>
+        <w:t>:</w:t>
+      </w:r>
+      <w:r>
+        <w:t>讀卡機，藍</w:t>
+      </w:r>
+      <w:proofErr w:type="gramStart"/>
+      <w:r>
+        <w:t>芽額溫槍</w:t>
+      </w:r>
+      <w:proofErr w:type="gramEnd"/>
+      <w:r>
+        <w:t>，藍芽體重計以及藍芽血壓機（如</w:t>
+      </w:r>
+      <w:r>
+        <w:fldChar w:fldCharType="begin"/>
+      </w:r>
+      <w:r>
+        <w:instrText xml:space="preserve"> REF _Ref65636690 \h </w:instrText>
+      </w:r>
+      <w:r>
+        <w:fldChar w:fldCharType="separate"/>
+      </w:r>
+      <w:r>
+        <w:rPr>
+          <w:rFonts w:hint="eastAsia"/>
         </w:rPr>
         <w:t>圖</w:t>
       </w:r>
       <w:r>
         <w:rPr>
-          <w:rFonts w:eastAsia="DFKai-SB"/>
-          <w:sz w:val="20"/>
-          <w:szCs w:val="20"/>
-        </w:rPr>
-        <w:t>6</w:t>
-      </w:r>
-      <w:r>
-        <w:rPr>
-          <w:rFonts w:eastAsia="DFKai-SB"/>
-          <w:sz w:val="20"/>
-          <w:szCs w:val="20"/>
-        </w:rPr>
-        <w:t>資料來源</w:t>
-      </w:r>
-      <w:r>
-        <w:rPr>
-          <w:rFonts w:eastAsia="DFKai-SB"/>
-          <w:sz w:val="20"/>
-          <w:szCs w:val="20"/>
-        </w:rPr>
-        <w:t>:</w:t>
-      </w:r>
-      <w:r>
-        <w:rPr>
-          <w:rFonts w:eastAsia="DFKai-SB"/>
-          <w:sz w:val="20"/>
-          <w:szCs w:val="20"/>
-        </w:rPr>
-        <w:t>新世紀通訊函式庫</w:t>
-      </w:r>
-      <w:r>
-        <w:rPr>
-          <w:rFonts w:eastAsia="DFKai-SB"/>
-          <w:sz w:val="20"/>
-          <w:szCs w:val="20"/>
-        </w:rPr>
-        <w:fldChar w:fldCharType="begin"/>
-      </w:r>
-      <w:r>
-        <w:rPr>
-          <w:rFonts w:eastAsia="DFKai-SB"/>
-          <w:sz w:val="20"/>
-          <w:szCs w:val="20"/>
-        </w:rPr>
-        <w:instrText xml:space="preserve"> REF _Ref58682680 \r \h  \* MERGEFORMAT </w:instrText>
-      </w:r>
-      <w:r>
-        <w:rPr>
-          <w:rFonts w:eastAsia="DFKai-SB"/>
-          <w:sz w:val="20"/>
-          <w:szCs w:val="20"/>
-        </w:rPr>
-      </w:r>
-      <w:r>
-        <w:rPr>
-          <w:rFonts w:eastAsia="DFKai-SB"/>
-          <w:sz w:val="20"/>
-          <w:szCs w:val="20"/>
-        </w:rPr>
-        <w:fldChar w:fldCharType="separate"/>
-      </w:r>
-      <w:r>
-        <w:rPr>
-          <w:rFonts w:eastAsia="DFKai-SB"/>
-          <w:sz w:val="20"/>
-          <w:szCs w:val="20"/>
-        </w:rPr>
-        <w:t>[11]</w:t>
-      </w:r>
-      <w:r>
-        <w:rPr>
-          <w:rFonts w:eastAsia="DFKai-SB"/>
-          <w:sz w:val="20"/>
-          <w:szCs w:val="20"/>
-        </w:rPr>
+          <w:rFonts w:hint="eastAsia"/>
+        </w:rPr>
+        <w:t xml:space="preserve"> 8 </w:t>
+      </w:r>
+      <w:r>
         <w:fldChar w:fldCharType="end"/>
       </w:r>
       <w:r>
-        <w:rPr>
-          <w:rFonts w:eastAsia="DFKai-SB"/>
-          <w:sz w:val="20"/>
-          <w:szCs w:val="20"/>
-        </w:rPr>
-        <w:t>)</w:t>
-      </w:r>
-    </w:p>
-    <w:p>
-      <w:pPr>
-        <w:pStyle w:val="4-"/>
-        <w:rPr>
-          <w:bCs/>
-        </w:rPr>
-      </w:pPr>
-      <w:bookmarkStart w:id="16" w:name="_Toc62488176"/>
-      <w:r>
-        <w:t>4.4</w:t>
-      </w:r>
-      <w:r>
-        <w:t>感測設備組</w:t>
-      </w:r>
-      <w:bookmarkEnd w:id="16"/>
-    </w:p>
-    <w:p>
-      <w:pPr>
-        <w:pStyle w:val="1-1"/>
-      </w:pPr>
-      <w:r>
-        <w:t>本計畫的主要感測設備有四種</w:t>
-      </w:r>
-      <w:r>
-        <w:t>:</w:t>
-      </w:r>
-      <w:r>
-        <w:t>讀卡機，藍芽額溫槍，藍芽體重計以及藍芽血壓機（如</w:t>
-      </w:r>
-      <w:r>
-        <w:fldChar w:fldCharType="begin"/>
-      </w:r>
-      <w:r>
-        <w:instrText xml:space="preserve"> REF _Ref65636690 \h </w:instrText>
-      </w:r>
-      <w:r>
-        <w:fldChar w:fldCharType="separate"/>
-      </w:r>
-      <w:r>
-        <w:rPr>
-          <w:rFonts w:hint="eastAsia"/>
-        </w:rPr>
-        <w:t>圖</w:t>
-      </w:r>
-      <w:r>
-        <w:rPr>
-          <w:rFonts w:hint="eastAsia"/>
-        </w:rPr>
-        <w:t xml:space="preserve"> 8 </w:t>
-      </w:r>
-      <w:r>
-        <w:fldChar w:fldCharType="end"/>
-      </w:r>
-      <w:r>
-        <w:t>所示），感測的流程為透過讀卡機感測健保卡是否插入，將健保卡的基本資訊上傳至樹莓派，再透過樹莓派將基本資料傳送給機器人，可供使用者確認基本資料，再透過機器人詢問須做那些量測功能，觸發相對應的藍芽設備，量測的結果會再經由樹莓派傳送至機器人做顯示及語音播報功能。</w:t>
+        <w:t>所示），感測的流程為透過讀卡機感測健保卡是否插入，將健保卡的基本資訊上傳至樹</w:t>
+      </w:r>
+      <w:proofErr w:type="gramStart"/>
+      <w:r>
+        <w:t>莓</w:t>
+      </w:r>
+      <w:proofErr w:type="gramEnd"/>
+      <w:r>
+        <w:t>派，再透過樹</w:t>
+      </w:r>
+      <w:proofErr w:type="gramStart"/>
+      <w:r>
+        <w:t>莓</w:t>
+      </w:r>
+      <w:proofErr w:type="gramEnd"/>
+      <w:r>
+        <w:t>派將基本資料傳送給機器人，可供使用者確認基本資料，再透過機器人詢問須做那些量測功能，觸發相對應的藍芽設備，量測的結果會再經由樹</w:t>
+      </w:r>
+      <w:proofErr w:type="gramStart"/>
+      <w:r>
+        <w:t>莓</w:t>
+      </w:r>
+      <w:proofErr w:type="gramEnd"/>
+      <w:r>
+        <w:t>派傳送至機器人做顯示及語音播報功能。</w:t>
       </w:r>
     </w:p>
     <w:p>
@@ -2982,7 +3011,7 @@
     </w:p>
     <w:p>
       <w:pPr>
-        <w:pStyle w:val="Caption"/>
+        <w:pStyle w:val="af7"/>
       </w:pPr>
       <w:bookmarkStart w:id="17" w:name="_Ref65636690"/>
       <w:r>
@@ -3010,7 +3039,7 @@
     </w:p>
     <w:p>
       <w:pPr>
-        <w:pStyle w:val="a1"/>
+        <w:pStyle w:val="af5"/>
       </w:pPr>
       <w:r>
         <w:t>4.4.1</w:t>
@@ -3057,7 +3086,7 @@
     </w:p>
     <w:p>
       <w:pPr>
-        <w:pStyle w:val="a1"/>
+        <w:pStyle w:val="af5"/>
       </w:pPr>
       <w:r>
         <w:t>4.4.2</w:t>
@@ -3083,7 +3112,15 @@
         <w:t>Bluetooth4.1</w:t>
       </w:r>
       <w:r>
-        <w:t>，可與藍芽額溫槍、藍芽體重計以及藍芽血壓機作為連接，用到</w:t>
+        <w:t>，可與藍芽</w:t>
+      </w:r>
+      <w:proofErr w:type="gramStart"/>
+      <w:r>
+        <w:t>額溫槍</w:t>
+      </w:r>
+      <w:proofErr w:type="gramEnd"/>
+      <w:r>
+        <w:t>、藍芽體重計以及藍芽血壓機作為連接，用到</w:t>
       </w:r>
       <w:proofErr w:type="spellStart"/>
       <w:r>
@@ -3097,13 +3134,13 @@
         <w:fldChar w:fldCharType="begin"/>
       </w:r>
       <w:r>
-        <w:instrText xml:space="preserve"> REF _Ref58684525 \r \h  \* MERGEFORMAT </w:instrText>
+        <w:instrText xml:space="preserve"> REF _Ref65837983 \r \h </w:instrText>
       </w:r>
       <w:r>
         <w:fldChar w:fldCharType="separate"/>
       </w:r>
       <w:r>
-        <w:t>[12]</w:t>
+        <w:t>[11]</w:t>
       </w:r>
       <w:r>
         <w:fldChar w:fldCharType="end"/>
@@ -3135,7 +3172,21 @@
         <w:rPr>
           <w:shd w:val="clear" w:color="auto" w:fill="FFFFFF"/>
         </w:rPr>
-        <w:t>藍芽套件的其中一部份，</w:t>
+        <w:t>藍芽套件的其中</w:t>
+      </w:r>
+      <w:proofErr w:type="gramStart"/>
+      <w:r>
+        <w:rPr>
+          <w:shd w:val="clear" w:color="auto" w:fill="FFFFFF"/>
+        </w:rPr>
+        <w:t>一</w:t>
+      </w:r>
+      <w:proofErr w:type="gramEnd"/>
+      <w:r>
+        <w:rPr>
+          <w:shd w:val="clear" w:color="auto" w:fill="FFFFFF"/>
+        </w:rPr>
+        <w:t>部份，</w:t>
       </w:r>
       <w:r>
         <w:rPr>
@@ -3178,7 +3229,21 @@
         <w:rPr>
           <w:shd w:val="clear" w:color="auto" w:fill="FFFFFF"/>
         </w:rPr>
-        <w:t>直接使用參數對藍牙設備進行控制，可將藍芽設備的量測結果回傳至樹莓派。</w:t>
+        <w:t>直接使用參數對藍牙設備進行控制，可將藍芽設備的量測結果回傳至樹</w:t>
+      </w:r>
+      <w:proofErr w:type="gramStart"/>
+      <w:r>
+        <w:rPr>
+          <w:shd w:val="clear" w:color="auto" w:fill="FFFFFF"/>
+        </w:rPr>
+        <w:t>莓</w:t>
+      </w:r>
+      <w:proofErr w:type="gramEnd"/>
+      <w:r>
+        <w:rPr>
+          <w:shd w:val="clear" w:color="auto" w:fill="FFFFFF"/>
+        </w:rPr>
+        <w:t>派。</w:t>
       </w:r>
     </w:p>
     <w:p>
@@ -3249,13 +3314,13 @@
         <mc:AlternateContent>
           <mc:Choice Requires="wps">
             <w:drawing>
-              <wp:anchor distT="0" distB="0" distL="114300" distR="114300" simplePos="0" relativeHeight="251662336" behindDoc="0" locked="0" layoutInCell="1" allowOverlap="1" wp14:anchorId="32DADF7C" wp14:editId="62639443">
+              <wp:anchor distT="0" distB="0" distL="114300" distR="114300" simplePos="0" relativeHeight="251662336" behindDoc="0" locked="0" layoutInCell="1" allowOverlap="1" wp14:anchorId="32DADF7C" wp14:editId="44258316">
                 <wp:simplePos x="0" y="0"/>
                 <wp:positionH relativeFrom="column">
-                  <wp:posOffset>-1872945</wp:posOffset>
+                  <wp:posOffset>-1720215</wp:posOffset>
                 </wp:positionH>
                 <wp:positionV relativeFrom="paragraph">
-                  <wp:posOffset>462965</wp:posOffset>
+                  <wp:posOffset>205740</wp:posOffset>
                 </wp:positionV>
                 <wp:extent cx="1219200" cy="635"/>
                 <wp:effectExtent l="0" t="0" r="0" b="0"/>
@@ -3285,7 +3350,7 @@
                         <w:txbxContent>
                           <w:p>
                             <w:pPr>
-                              <w:pStyle w:val="Caption"/>
+                              <w:pStyle w:val="af7"/>
                               <w:rPr>
                                 <w:noProof/>
                                 <w:color w:val="000000"/>
@@ -3337,18 +3402,22 @@
           </mc:Choice>
           <mc:Fallback>
             <w:pict>
-              <v:shape w14:anchorId="32DADF7C" id="文字方塊 13" o:spid="_x0000_s1027" type="#_x0000_t202" style="position:absolute;left:0;text-align:left;margin-left:-147.5pt;margin-top:36.45pt;width:96pt;height:.05pt;z-index:251662336;visibility:visible;mso-wrap-style:square;mso-width-percent:0;mso-wrap-distance-left:9pt;mso-wrap-distance-top:0;mso-wrap-distance-right:9pt;mso-wrap-distance-bottom:0;mso-position-horizontal:absolute;mso-position-horizontal-relative:text;mso-position-vertical:absolute;mso-position-vertical-relative:text;mso-width-percent:0;mso-width-relative:margin;v-text-anchor:top" o:gfxdata="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" stroked="f">
+              <v:shapetype w14:anchorId="32DADF7C" id="_x0000_t202" coordsize="21600,21600" o:spt="202" path="m,l,21600r21600,l21600,xe">
+                <v:stroke joinstyle="miter"/>
+                <v:path gradientshapeok="t" o:connecttype="rect"/>
+              </v:shapetype>
+              <v:shape id="文字方塊 13" o:spid="_x0000_s1027" type="#_x0000_t202" style="position:absolute;left:0;text-align:left;margin-left:-135.45pt;margin-top:16.2pt;width:96pt;height:.05pt;z-index:251662336;visibility:visible;mso-wrap-style:square;mso-width-percent:0;mso-wrap-distance-left:9pt;mso-wrap-distance-top:0;mso-wrap-distance-right:9pt;mso-wrap-distance-bottom:0;mso-position-horizontal:absolute;mso-position-horizontal-relative:text;mso-position-vertical:absolute;mso-position-vertical-relative:text;mso-width-percent:0;mso-width-relative:margin;v-text-anchor:top" o:gfxdata="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" stroked="f">
                 <v:textbox style="mso-fit-shape-to-text:t" inset="0,0,0,0">
                   <w:txbxContent>
                     <w:p>
                       <w:pPr>
-                        <w:pStyle w:val="Caption"/>
+                        <w:pStyle w:val="af7"/>
                         <w:rPr>
                           <w:noProof/>
                           <w:color w:val="000000"/>
                         </w:rPr>
                       </w:pPr>
-                      <w:bookmarkStart w:id="21" w:name="_Ref65636576"/>
+                      <w:bookmarkStart w:id="20" w:name="_Ref65636576"/>
                       <w:r>
                         <w:rPr>
                           <w:rFonts w:hint="eastAsia"/>
@@ -3361,7 +3430,7 @@
                         </w:rPr>
                         <w:t xml:space="preserve"> 7 </w:t>
                       </w:r>
-                      <w:bookmarkEnd w:id="21"/>
+                      <w:bookmarkEnd w:id="20"/>
                       <w:r>
                         <w:rPr>
                           <w:rFonts w:hint="eastAsia"/>
@@ -3392,7 +3461,7 @@
     </w:p>
     <w:p>
       <w:pPr>
-        <w:pStyle w:val="a1"/>
+        <w:pStyle w:val="af5"/>
       </w:pPr>
       <w:r>
         <w:t>4.5.1</w:t>
@@ -3407,13 +3476,13 @@
         <w:fldChar w:fldCharType="begin"/>
       </w:r>
       <w:r>
-        <w:instrText xml:space="preserve"> REF _Ref58684469 \r \h  \* MERGEFORMAT </w:instrText>
+        <w:instrText xml:space="preserve"> REF _Ref58684469 \r \h </w:instrText>
       </w:r>
       <w:r>
         <w:fldChar w:fldCharType="separate"/>
       </w:r>
       <w:r>
-        <w:t>[10]</w:t>
+        <w:t>[12]</w:t>
       </w:r>
       <w:r>
         <w:fldChar w:fldCharType="end"/>
@@ -3421,7 +3490,7 @@
     </w:p>
     <w:p>
       <w:pPr>
-        <w:pStyle w:val="ListParagraph"/>
+        <w:pStyle w:val="a"/>
       </w:pPr>
       <w:r>
         <w:t>定位</w:t>
@@ -3435,7 +3504,7 @@
     </w:p>
     <w:p>
       <w:pPr>
-        <w:pStyle w:val="ListParagraph"/>
+        <w:pStyle w:val="a"/>
       </w:pPr>
       <w:r>
         <w:t>使用</w:t>
@@ -3466,18 +3535,18 @@
           <w:bCs/>
         </w:rPr>
       </w:pPr>
-      <w:bookmarkStart w:id="20" w:name="_Toc62488178"/>
+      <w:bookmarkStart w:id="21" w:name="_Toc62488178"/>
       <w:r>
         <w:t xml:space="preserve">4.6 </w:t>
       </w:r>
       <w:r>
         <w:t>網頁設計</w:t>
       </w:r>
-      <w:bookmarkEnd w:id="20"/>
-    </w:p>
-    <w:p>
-      <w:pPr>
-        <w:pStyle w:val="a1"/>
+      <w:bookmarkEnd w:id="21"/>
+    </w:p>
+    <w:p>
+      <w:pPr>
+        <w:pStyle w:val="af5"/>
       </w:pPr>
       <w:r>
         <w:t>Django</w:t>
@@ -3765,9 +3834,9 @@
     </w:p>
     <w:p>
       <w:pPr>
-        <w:pStyle w:val="Caption"/>
-      </w:pPr>
-      <w:bookmarkStart w:id="21" w:name="_Ref65636754"/>
+        <w:pStyle w:val="af7"/>
+      </w:pPr>
+      <w:bookmarkStart w:id="22" w:name="_Ref65636754"/>
       <w:r>
         <w:rPr>
           <w:rFonts w:hint="eastAsia"/>
@@ -3780,7 +3849,7 @@
         </w:rPr>
         <w:t xml:space="preserve"> 9</w:t>
       </w:r>
-      <w:bookmarkEnd w:id="21"/>
+      <w:bookmarkEnd w:id="22"/>
       <w:r>
         <w:t xml:space="preserve"> </w:t>
       </w:r>
@@ -3819,7 +3888,7 @@
     </w:p>
     <w:p>
       <w:pPr>
-        <w:pStyle w:val="a1"/>
+        <w:pStyle w:val="af5"/>
       </w:pPr>
       <w:r>
         <w:t>優點</w:t>
@@ -3830,7 +3899,7 @@
     </w:p>
     <w:p>
       <w:pPr>
-        <w:pStyle w:val="ListParagraph"/>
+        <w:pStyle w:val="a"/>
       </w:pPr>
       <w:r>
         <w:t>遵循分散式架構設計，方便日後更改設計</w:t>
@@ -3838,7 +3907,7 @@
     </w:p>
     <w:p>
       <w:pPr>
-        <w:pStyle w:val="ListParagraph"/>
+        <w:pStyle w:val="a"/>
       </w:pPr>
       <w:r>
         <w:t>資料庫的抽象化，不需用到</w:t>
@@ -3878,7 +3947,7 @@
     </w:p>
     <w:p>
       <w:pPr>
-        <w:pStyle w:val="ListParagraph"/>
+        <w:pStyle w:val="a"/>
       </w:pPr>
       <w:r>
         <w:t>使用者登入系統</w:t>
@@ -3886,7 +3955,7 @@
     </w:p>
     <w:p>
       <w:pPr>
-        <w:pStyle w:val="ListParagraph"/>
+        <w:pStyle w:val="a"/>
       </w:pPr>
       <w:r>
         <w:t>資新增、刪除、查詢</w:t>
@@ -3894,7 +3963,7 @@
     </w:p>
     <w:p>
       <w:pPr>
-        <w:pStyle w:val="ListParagraph"/>
+        <w:pStyle w:val="a"/>
       </w:pPr>
       <w:r>
         <w:t>圖表顯示。</w:t>
@@ -3990,16 +4059,16 @@
           <w:bCs/>
         </w:rPr>
       </w:pPr>
-      <w:bookmarkStart w:id="22" w:name="_Toc59010493"/>
-      <w:bookmarkStart w:id="23" w:name="_Toc62488179"/>
+      <w:bookmarkStart w:id="23" w:name="_Toc59010493"/>
+      <w:bookmarkStart w:id="24" w:name="_Toc62488179"/>
       <w:r>
         <w:t>4.7</w:t>
       </w:r>
       <w:r>
         <w:t>數據分析</w:t>
       </w:r>
-      <w:bookmarkEnd w:id="22"/>
       <w:bookmarkEnd w:id="23"/>
+      <w:bookmarkEnd w:id="24"/>
     </w:p>
     <w:p>
       <w:pPr>
@@ -4041,7 +4110,7 @@
     </w:p>
     <w:p>
       <w:pPr>
-        <w:pStyle w:val="a1"/>
+        <w:pStyle w:val="af5"/>
       </w:pPr>
       <w:r>
         <w:t>4.7.1</w:t>
@@ -4210,7 +4279,7 @@
     </w:p>
     <w:p>
       <w:pPr>
-        <w:pStyle w:val="Caption"/>
+        <w:pStyle w:val="af7"/>
       </w:pPr>
       <w:r>
         <w:tab/>
@@ -4218,7 +4287,7 @@
       <w:r>
         <w:tab/>
       </w:r>
-      <w:bookmarkStart w:id="24" w:name="_Toc65756089"/>
+      <w:bookmarkStart w:id="25" w:name="_Toc65756089"/>
       <w:r>
         <w:rPr>
           <w:rFonts w:hint="eastAsia"/>
@@ -4267,14 +4336,14 @@
         </w:rPr>
         <w:t>4</w:t>
       </w:r>
-      <w:bookmarkEnd w:id="24"/>
+      <w:bookmarkEnd w:id="25"/>
       <w:r>
         <w:fldChar w:fldCharType="end"/>
       </w:r>
     </w:p>
     <w:p>
       <w:pPr>
-        <w:pStyle w:val="a1"/>
+        <w:pStyle w:val="af5"/>
         <w:rPr>
           <w:shd w:val="clear" w:color="auto" w:fill="FFFFFF"/>
         </w:rPr>
@@ -4390,7 +4459,7 @@
         <w:spacing w:beforeLines="100" w:before="240" w:afterLines="100" w:after="240"/>
         <w:jc w:val="center"/>
       </w:pPr>
-      <w:bookmarkStart w:id="25" w:name="_Toc62488181"/>
+      <w:bookmarkStart w:id="26" w:name="_Toc62488181"/>
       <w:r>
         <w:lastRenderedPageBreak/>
         <w:t>5.</w:t>
@@ -4404,7 +4473,7 @@
     </w:p>
     <w:tbl>
       <w:tblPr>
-        <w:tblStyle w:val="TableGrid"/>
+        <w:tblStyle w:val="ae"/>
         <w:tblW w:w="4815" w:type="dxa"/>
         <w:tblLook w:val="04A0" w:firstRow="1" w:lastRow="0" w:firstColumn="1" w:lastColumn="0" w:noHBand="0" w:noVBand="1"/>
       </w:tblPr>
@@ -4424,9 +4493,6 @@
               <w:pStyle w:val="1-"/>
               <w:spacing w:beforeLines="100" w:before="240" w:afterLines="100" w:after="240"/>
               <w:jc w:val="center"/>
-              <w:rPr>
-                <w:rFonts w:hint="eastAsia"/>
-              </w:rPr>
             </w:pPr>
             <w:r>
               <w:rPr>
@@ -4445,9 +4511,6 @@
               <w:pStyle w:val="1-"/>
               <w:spacing w:beforeLines="100" w:before="240" w:afterLines="100" w:after="240"/>
               <w:jc w:val="center"/>
-              <w:rPr>
-                <w:rFonts w:hint="eastAsia"/>
-              </w:rPr>
             </w:pPr>
             <w:r>
               <w:t>Precision</w:t>
@@ -4463,9 +4526,6 @@
               <w:pStyle w:val="1-"/>
               <w:spacing w:beforeLines="100" w:before="240" w:afterLines="100" w:after="240"/>
               <w:jc w:val="center"/>
-              <w:rPr>
-                <w:rFonts w:hint="eastAsia"/>
-              </w:rPr>
             </w:pPr>
             <w:r>
               <w:t>Recall</w:t>
@@ -4481,9 +4541,6 @@
               <w:pStyle w:val="1-"/>
               <w:spacing w:beforeLines="100" w:before="240" w:afterLines="100" w:after="240"/>
               <w:jc w:val="center"/>
-              <w:rPr>
-                <w:rFonts w:hint="eastAsia"/>
-              </w:rPr>
             </w:pPr>
             <w:r>
               <w:t>F-Measure</w:t>
@@ -4501,9 +4558,6 @@
               <w:pStyle w:val="1-"/>
               <w:spacing w:beforeLines="100" w:before="240" w:afterLines="100" w:after="240"/>
               <w:jc w:val="center"/>
-              <w:rPr>
-                <w:rFonts w:hint="eastAsia"/>
-              </w:rPr>
             </w:pPr>
             <w:r>
               <w:rPr>
@@ -4522,9 +4576,6 @@
               <w:pStyle w:val="1-"/>
               <w:spacing w:beforeLines="100" w:before="240" w:afterLines="100" w:after="240"/>
               <w:jc w:val="center"/>
-              <w:rPr>
-                <w:rFonts w:hint="eastAsia"/>
-              </w:rPr>
             </w:pPr>
             <w:r>
               <w:rPr>
@@ -4546,9 +4597,6 @@
               <w:pStyle w:val="1-"/>
               <w:spacing w:beforeLines="100" w:before="240" w:afterLines="100" w:after="240"/>
               <w:jc w:val="center"/>
-              <w:rPr>
-                <w:rFonts w:hint="eastAsia"/>
-              </w:rPr>
             </w:pPr>
             <w:r>
               <w:t>0.9</w:t>
@@ -4564,9 +4612,6 @@
               <w:pStyle w:val="1-"/>
               <w:spacing w:beforeLines="100" w:before="240" w:afterLines="100" w:after="240"/>
               <w:jc w:val="center"/>
-              <w:rPr>
-                <w:rFonts w:hint="eastAsia"/>
-              </w:rPr>
             </w:pPr>
             <w:r>
               <w:t>0.94</w:t>
@@ -4584,9 +4629,6 @@
               <w:pStyle w:val="1-"/>
               <w:spacing w:beforeLines="100" w:before="240" w:afterLines="100" w:after="240"/>
               <w:jc w:val="center"/>
-              <w:rPr>
-                <w:rFonts w:hint="eastAsia"/>
-              </w:rPr>
             </w:pPr>
             <w:r>
               <w:rPr>
@@ -4611,9 +4653,6 @@
               <w:pStyle w:val="1-"/>
               <w:spacing w:beforeLines="100" w:before="240" w:afterLines="100" w:after="240"/>
               <w:jc w:val="center"/>
-              <w:rPr>
-                <w:rFonts w:hint="eastAsia"/>
-              </w:rPr>
             </w:pPr>
             <w:r>
               <w:rPr>
@@ -4635,9 +4674,6 @@
               <w:pStyle w:val="1-"/>
               <w:spacing w:beforeLines="100" w:before="240" w:afterLines="100" w:after="240"/>
               <w:jc w:val="center"/>
-              <w:rPr>
-                <w:rFonts w:hint="eastAsia"/>
-              </w:rPr>
             </w:pPr>
             <w:r>
               <w:t>0.0</w:t>
@@ -4653,9 +4689,6 @@
               <w:pStyle w:val="1-"/>
               <w:spacing w:beforeLines="100" w:before="240" w:afterLines="100" w:after="240"/>
               <w:jc w:val="center"/>
-              <w:rPr>
-                <w:rFonts w:hint="eastAsia"/>
-              </w:rPr>
             </w:pPr>
             <w:r>
               <w:t>…</w:t>
@@ -4669,9 +4702,6 @@
         <w:pStyle w:val="1-"/>
         <w:spacing w:beforeLines="100" w:before="240" w:afterLines="100" w:after="240"/>
         <w:jc w:val="center"/>
-        <w:rPr>
-          <w:rFonts w:hint="eastAsia"/>
-        </w:rPr>
       </w:pPr>
     </w:p>
     <w:p>
@@ -4679,9 +4709,6 @@
         <w:pStyle w:val="1-"/>
         <w:spacing w:beforeLines="100" w:before="240" w:afterLines="100" w:after="240"/>
         <w:jc w:val="center"/>
-        <w:rPr>
-          <w:rFonts w:hint="eastAsia"/>
-        </w:rPr>
       </w:pPr>
       <w:r>
         <w:t>6.</w:t>
@@ -4702,16 +4729,13 @@
       <w:r>
         <w:t>參考文獻</w:t>
       </w:r>
-      <w:bookmarkEnd w:id="25"/>
+      <w:bookmarkEnd w:id="26"/>
     </w:p>
     <w:p>
       <w:pPr>
         <w:pStyle w:val="1-"/>
         <w:spacing w:beforeLines="100" w:before="240" w:afterLines="100" w:after="240"/>
         <w:jc w:val="center"/>
-        <w:rPr>
-          <w:rFonts w:hint="eastAsia"/>
-        </w:rPr>
       </w:pPr>
     </w:p>
     <w:p>
@@ -4730,17 +4754,17 @@
         <w:ind w:left="482" w:hanging="482"/>
         <w:jc w:val="both"/>
         <w:rPr>
-          <w:rFonts w:eastAsia="DFKai-SB"/>
+          <w:rFonts w:eastAsia="標楷體"/>
           <w:color w:val="000000"/>
           <w:sz w:val="18"/>
           <w:szCs w:val="18"/>
         </w:rPr>
       </w:pPr>
       <w:hyperlink r:id="rId19" w:history="1">
-        <w:bookmarkStart w:id="26" w:name="_Ref60307519"/>
+        <w:bookmarkStart w:id="27" w:name="_Ref60307519"/>
         <w:r>
           <w:rPr>
-            <w:rFonts w:eastAsia="DFKai-SB"/>
+            <w:rFonts w:eastAsia="標楷體"/>
             <w:color w:val="000000"/>
             <w:sz w:val="18"/>
             <w:szCs w:val="18"/>
@@ -4749,7 +4773,7 @@
         </w:r>
         <w:r>
           <w:rPr>
-            <w:rFonts w:eastAsia="DFKai-SB"/>
+            <w:rFonts w:eastAsia="標楷體"/>
             <w:color w:val="000000"/>
             <w:sz w:val="18"/>
             <w:szCs w:val="18"/>
@@ -4758,7 +4782,7 @@
         </w:r>
         <w:r>
           <w:rPr>
-            <w:rFonts w:eastAsia="DFKai-SB"/>
+            <w:rFonts w:eastAsia="標楷體"/>
             <w:color w:val="000000"/>
             <w:sz w:val="18"/>
             <w:szCs w:val="18"/>
@@ -4767,7 +4791,7 @@
         </w:r>
         <w:r>
           <w:rPr>
-            <w:rFonts w:eastAsia="DFKai-SB"/>
+            <w:rFonts w:eastAsia="標楷體"/>
             <w:color w:val="000000"/>
             <w:sz w:val="18"/>
             <w:szCs w:val="18"/>
@@ -4776,7 +4800,7 @@
         </w:r>
         <w:r>
           <w:rPr>
-            <w:rFonts w:eastAsia="DFKai-SB"/>
+            <w:rFonts w:eastAsia="標楷體"/>
             <w:color w:val="000000"/>
             <w:sz w:val="18"/>
             <w:szCs w:val="18"/>
@@ -4785,7 +4809,7 @@
         </w:r>
         <w:r>
           <w:rPr>
-            <w:rFonts w:eastAsia="DFKai-SB"/>
+            <w:rFonts w:eastAsia="標楷體"/>
             <w:color w:val="000000"/>
             <w:sz w:val="18"/>
             <w:szCs w:val="18"/>
@@ -4794,14 +4818,14 @@
         </w:r>
         <w:r>
           <w:rPr>
-            <w:rFonts w:eastAsia="DFKai-SB"/>
+            <w:rFonts w:eastAsia="標楷體"/>
             <w:color w:val="000000"/>
             <w:sz w:val="18"/>
             <w:szCs w:val="18"/>
           </w:rPr>
           <w:t>歲</w:t>
         </w:r>
-        <w:bookmarkEnd w:id="26"/>
+        <w:bookmarkEnd w:id="27"/>
       </w:hyperlink>
     </w:p>
     <w:p>
@@ -4820,17 +4844,17 @@
         <w:ind w:left="482" w:hanging="482"/>
         <w:jc w:val="both"/>
         <w:rPr>
-          <w:rFonts w:eastAsia="DFKai-SB"/>
+          <w:rFonts w:eastAsia="標楷體"/>
           <w:color w:val="000000"/>
           <w:sz w:val="18"/>
           <w:szCs w:val="18"/>
         </w:rPr>
       </w:pPr>
       <w:hyperlink r:id="rId20" w:history="1">
-        <w:bookmarkStart w:id="27" w:name="_Ref60307565"/>
+        <w:bookmarkStart w:id="28" w:name="_Ref60307565"/>
         <w:r>
           <w:rPr>
-            <w:rFonts w:eastAsia="DFKai-SB"/>
+            <w:rFonts w:eastAsia="標楷體"/>
             <w:color w:val="000000"/>
             <w:sz w:val="18"/>
             <w:szCs w:val="18"/>
@@ -4839,7 +4863,7 @@
         </w:r>
         <w:r>
           <w:rPr>
-            <w:rFonts w:eastAsia="DFKai-SB"/>
+            <w:rFonts w:eastAsia="標楷體"/>
             <w:color w:val="000000"/>
             <w:sz w:val="18"/>
             <w:szCs w:val="18"/>
@@ -4848,7 +4872,7 @@
         </w:r>
         <w:r>
           <w:rPr>
-            <w:rFonts w:eastAsia="DFKai-SB"/>
+            <w:rFonts w:eastAsia="標楷體"/>
             <w:color w:val="000000"/>
             <w:sz w:val="18"/>
             <w:szCs w:val="18"/>
@@ -4857,7 +4881,7 @@
         </w:r>
         <w:r>
           <w:rPr>
-            <w:rFonts w:eastAsia="DFKai-SB"/>
+            <w:rFonts w:eastAsia="標楷體"/>
             <w:color w:val="000000"/>
             <w:sz w:val="18"/>
             <w:szCs w:val="18"/>
@@ -4866,7 +4890,7 @@
         </w:r>
         <w:r>
           <w:rPr>
-            <w:rFonts w:eastAsia="DFKai-SB"/>
+            <w:rFonts w:eastAsia="標楷體"/>
             <w:color w:val="000000"/>
             <w:sz w:val="18"/>
             <w:szCs w:val="18"/>
@@ -4875,7 +4899,7 @@
         </w:r>
         <w:r>
           <w:rPr>
-            <w:rFonts w:eastAsia="DFKai-SB"/>
+            <w:rFonts w:eastAsia="標楷體"/>
             <w:color w:val="000000"/>
             <w:sz w:val="18"/>
             <w:szCs w:val="18"/>
@@ -4884,7 +4908,7 @@
         </w:r>
         <w:r>
           <w:rPr>
-            <w:rFonts w:eastAsia="DFKai-SB"/>
+            <w:rFonts w:eastAsia="標楷體"/>
             <w:color w:val="000000"/>
             <w:sz w:val="18"/>
             <w:szCs w:val="18"/>
@@ -4893,14 +4917,14 @@
         </w:r>
         <w:r>
           <w:rPr>
-            <w:rFonts w:eastAsia="DFKai-SB"/>
+            <w:rFonts w:eastAsia="標楷體"/>
             <w:color w:val="000000"/>
             <w:sz w:val="18"/>
             <w:szCs w:val="18"/>
           </w:rPr>
           <w:t>28.7%</w:t>
         </w:r>
-        <w:bookmarkEnd w:id="27"/>
+        <w:bookmarkEnd w:id="28"/>
       </w:hyperlink>
     </w:p>
     <w:p>
@@ -4919,17 +4943,17 @@
         <w:ind w:left="482" w:hanging="482"/>
         <w:jc w:val="both"/>
         <w:rPr>
-          <w:rFonts w:eastAsia="DFKai-SB"/>
+          <w:rFonts w:eastAsia="標楷體"/>
           <w:color w:val="000000"/>
           <w:sz w:val="18"/>
           <w:szCs w:val="18"/>
         </w:rPr>
       </w:pPr>
       <w:hyperlink r:id="rId21" w:history="1">
-        <w:bookmarkStart w:id="28" w:name="_Ref58684247"/>
+        <w:bookmarkStart w:id="29" w:name="_Ref58684247"/>
         <w:r>
           <w:rPr>
-            <w:rFonts w:eastAsia="DFKai-SB"/>
+            <w:rFonts w:eastAsia="標楷體"/>
             <w:color w:val="000000"/>
             <w:sz w:val="18"/>
             <w:szCs w:val="18"/>
@@ -4938,7 +4962,7 @@
         </w:r>
         <w:r>
           <w:rPr>
-            <w:rFonts w:eastAsia="DFKai-SB"/>
+            <w:rFonts w:eastAsia="標楷體"/>
             <w:color w:val="000000"/>
             <w:sz w:val="18"/>
             <w:szCs w:val="18"/>
@@ -4947,7 +4971,7 @@
         </w:r>
         <w:r>
           <w:rPr>
-            <w:rFonts w:eastAsia="DFKai-SB"/>
+            <w:rFonts w:eastAsia="標楷體"/>
             <w:color w:val="000000"/>
             <w:sz w:val="18"/>
             <w:szCs w:val="18"/>
@@ -4956,14 +4980,14 @@
         </w:r>
         <w:r>
           <w:rPr>
-            <w:rFonts w:eastAsia="DFKai-SB"/>
+            <w:rFonts w:eastAsia="標楷體"/>
             <w:color w:val="000000"/>
             <w:sz w:val="18"/>
             <w:szCs w:val="18"/>
           </w:rPr>
           <w:t>安養中心當照護員</w:t>
         </w:r>
-        <w:bookmarkEnd w:id="28"/>
+        <w:bookmarkEnd w:id="29"/>
       </w:hyperlink>
     </w:p>
     <w:p>
@@ -4982,17 +5006,17 @@
         <w:ind w:left="482" w:hanging="482"/>
         <w:jc w:val="both"/>
         <w:rPr>
-          <w:rFonts w:eastAsia="DFKai-SB"/>
+          <w:rFonts w:eastAsia="標楷體"/>
           <w:color w:val="000000"/>
           <w:sz w:val="18"/>
           <w:szCs w:val="18"/>
         </w:rPr>
       </w:pPr>
       <w:hyperlink r:id="rId22" w:history="1">
-        <w:bookmarkStart w:id="29" w:name="_Ref58684255"/>
+        <w:bookmarkStart w:id="30" w:name="_Ref58684255"/>
         <w:r>
           <w:rPr>
-            <w:rFonts w:eastAsia="DFKai-SB"/>
+            <w:rFonts w:eastAsia="標楷體"/>
             <w:color w:val="000000"/>
             <w:sz w:val="18"/>
             <w:szCs w:val="18"/>
@@ -5001,7 +5025,7 @@
         </w:r>
         <w:r>
           <w:rPr>
-            <w:rFonts w:eastAsia="DFKai-SB"/>
+            <w:rFonts w:eastAsia="標楷體"/>
             <w:color w:val="000000"/>
             <w:sz w:val="18"/>
             <w:szCs w:val="18"/>
@@ -5010,14 +5034,14 @@
         </w:r>
         <w:r>
           <w:rPr>
-            <w:rFonts w:eastAsia="DFKai-SB"/>
+            <w:rFonts w:eastAsia="標楷體"/>
             <w:color w:val="000000"/>
             <w:sz w:val="18"/>
             <w:szCs w:val="18"/>
           </w:rPr>
           <w:t>瞄準銀髮照護商機</w:t>
         </w:r>
-        <w:bookmarkEnd w:id="29"/>
+        <w:bookmarkEnd w:id="30"/>
       </w:hyperlink>
     </w:p>
     <w:p>
@@ -5036,24 +5060,24 @@
         <w:ind w:left="482" w:hanging="482"/>
         <w:jc w:val="both"/>
         <w:rPr>
-          <w:rFonts w:eastAsia="DFKai-SB"/>
+          <w:rFonts w:eastAsia="標楷體"/>
           <w:color w:val="000000"/>
           <w:sz w:val="18"/>
           <w:szCs w:val="18"/>
         </w:rPr>
       </w:pPr>
       <w:hyperlink r:id="rId23" w:history="1">
-        <w:bookmarkStart w:id="30" w:name="_Ref58684290"/>
+        <w:bookmarkStart w:id="31" w:name="_Ref58684290"/>
         <w:r>
           <w:rPr>
-            <w:rFonts w:eastAsia="DFKai-SB"/>
+            <w:rFonts w:eastAsia="標楷體"/>
             <w:color w:val="000000"/>
             <w:sz w:val="18"/>
             <w:szCs w:val="18"/>
           </w:rPr>
           <w:t>ASUS Zenbo Junior</w:t>
         </w:r>
-        <w:bookmarkEnd w:id="30"/>
+        <w:bookmarkEnd w:id="31"/>
       </w:hyperlink>
     </w:p>
     <w:p>
@@ -5072,24 +5096,24 @@
         <w:ind w:left="482" w:hanging="482"/>
         <w:jc w:val="both"/>
         <w:rPr>
-          <w:rFonts w:eastAsia="DFKai-SB"/>
+          <w:rFonts w:eastAsia="標楷體"/>
           <w:color w:val="000000"/>
           <w:sz w:val="18"/>
           <w:szCs w:val="18"/>
         </w:rPr>
       </w:pPr>
       <w:hyperlink r:id="rId24" w:history="1">
-        <w:bookmarkStart w:id="31" w:name="_Ref58684317"/>
+        <w:bookmarkStart w:id="32" w:name="_Ref58684317"/>
         <w:r>
           <w:rPr>
-            <w:rFonts w:eastAsia="DFKai-SB"/>
+            <w:rFonts w:eastAsia="標楷體"/>
             <w:color w:val="000000"/>
             <w:sz w:val="18"/>
             <w:szCs w:val="18"/>
           </w:rPr>
           <w:t>居家照護機器人</w:t>
         </w:r>
-        <w:bookmarkEnd w:id="31"/>
+        <w:bookmarkEnd w:id="32"/>
       </w:hyperlink>
     </w:p>
     <w:p>
@@ -5108,17 +5132,17 @@
         <w:ind w:left="482" w:hanging="482"/>
         <w:jc w:val="both"/>
         <w:rPr>
-          <w:rFonts w:eastAsia="DFKai-SB"/>
+          <w:rFonts w:eastAsia="標楷體"/>
           <w:sz w:val="20"/>
           <w:szCs w:val="20"/>
         </w:rPr>
       </w:pPr>
       <w:hyperlink r:id="rId25" w:history="1">
-        <w:bookmarkStart w:id="32" w:name="_Ref65633821"/>
+        <w:bookmarkStart w:id="33" w:name="_Ref65633821"/>
         <w:r>
           <w:rPr>
-            <w:rStyle w:val="Hyperlink"/>
-            <w:rFonts w:eastAsia="DFKai-SB" w:hint="eastAsia"/>
+            <w:rStyle w:val="a6"/>
+            <w:rFonts w:eastAsia="標楷體" w:hint="eastAsia"/>
             <w:color w:val="auto"/>
             <w:sz w:val="20"/>
             <w:szCs w:val="20"/>
@@ -5128,8 +5152,8 @@
         </w:r>
         <w:r>
           <w:rPr>
-            <w:rStyle w:val="Hyperlink"/>
-            <w:rFonts w:eastAsia="DFKai-SB"/>
+            <w:rStyle w:val="a6"/>
+            <w:rFonts w:eastAsia="標楷體"/>
             <w:color w:val="auto"/>
             <w:sz w:val="20"/>
             <w:szCs w:val="20"/>
@@ -5139,8 +5163,8 @@
         </w:r>
         <w:r>
           <w:rPr>
-            <w:rStyle w:val="Hyperlink"/>
-            <w:rFonts w:eastAsia="DFKai-SB"/>
+            <w:rStyle w:val="a6"/>
+            <w:rFonts w:eastAsia="標楷體"/>
             <w:color w:val="auto"/>
             <w:sz w:val="20"/>
             <w:szCs w:val="20"/>
@@ -5148,7 +5172,7 @@
           </w:rPr>
           <w:t>介紹</w:t>
         </w:r>
-        <w:bookmarkEnd w:id="32"/>
+        <w:bookmarkEnd w:id="33"/>
       </w:hyperlink>
     </w:p>
     <w:p>
@@ -5167,24 +5191,24 @@
         <w:ind w:left="482" w:hanging="482"/>
         <w:jc w:val="both"/>
         <w:rPr>
-          <w:rFonts w:eastAsia="DFKai-SB"/>
+          <w:rFonts w:eastAsia="標楷體"/>
           <w:color w:val="000000"/>
           <w:sz w:val="18"/>
           <w:szCs w:val="18"/>
         </w:rPr>
       </w:pPr>
       <w:hyperlink r:id="rId26" w:history="1">
-        <w:bookmarkStart w:id="33" w:name="_Ref58684380"/>
+        <w:bookmarkStart w:id="34" w:name="_Ref58684380"/>
         <w:r>
           <w:rPr>
-            <w:rFonts w:eastAsia="DFKai-SB"/>
+            <w:rFonts w:eastAsia="標楷體"/>
             <w:color w:val="000000"/>
             <w:sz w:val="18"/>
             <w:szCs w:val="18"/>
           </w:rPr>
           <w:t>ZeroMQ</w:t>
         </w:r>
-        <w:bookmarkEnd w:id="33"/>
+        <w:bookmarkEnd w:id="34"/>
       </w:hyperlink>
     </w:p>
     <w:p>
@@ -5203,17 +5227,17 @@
         <w:ind w:left="482" w:hanging="482"/>
         <w:jc w:val="both"/>
         <w:rPr>
-          <w:rFonts w:eastAsia="DFKai-SB"/>
+          <w:rFonts w:eastAsia="標楷體"/>
           <w:color w:val="000000"/>
           <w:sz w:val="18"/>
           <w:szCs w:val="18"/>
         </w:rPr>
       </w:pPr>
       <w:hyperlink r:id="rId27" w:history="1">
-        <w:bookmarkStart w:id="34" w:name="_Ref58684424"/>
+        <w:bookmarkStart w:id="35" w:name="_Ref58684424"/>
         <w:r>
           <w:rPr>
-            <w:rFonts w:eastAsia="DFKai-SB"/>
+            <w:rFonts w:eastAsia="標楷體"/>
             <w:color w:val="000000"/>
             <w:sz w:val="18"/>
             <w:szCs w:val="18"/>
@@ -5222,14 +5246,14 @@
         </w:r>
         <w:r>
           <w:rPr>
-            <w:rFonts w:eastAsia="DFKai-SB"/>
+            <w:rFonts w:eastAsia="標楷體"/>
             <w:color w:val="000000"/>
             <w:sz w:val="18"/>
             <w:szCs w:val="18"/>
           </w:rPr>
           <w:t>學習指南</w:t>
         </w:r>
-        <w:bookmarkEnd w:id="34"/>
+        <w:bookmarkEnd w:id="35"/>
       </w:hyperlink>
     </w:p>
     <w:p>
@@ -5248,51 +5272,53 @@
         <w:ind w:left="482" w:hanging="482"/>
         <w:jc w:val="both"/>
         <w:rPr>
-          <w:rFonts w:eastAsia="DFKai-SB"/>
+          <w:rFonts w:eastAsia="標楷體"/>
           <w:color w:val="000000"/>
           <w:sz w:val="18"/>
           <w:szCs w:val="18"/>
         </w:rPr>
       </w:pPr>
       <w:hyperlink r:id="rId28" w:history="1">
-        <w:bookmarkStart w:id="35" w:name="_Ref58684469"/>
+        <w:bookmarkStart w:id="36" w:name="_Ref65837899"/>
         <w:r>
           <w:rPr>
-            <w:rFonts w:eastAsia="DFKai-SB"/>
+            <w:rFonts w:eastAsia="標楷體"/>
             <w:color w:val="000000"/>
             <w:sz w:val="18"/>
             <w:szCs w:val="18"/>
           </w:rPr>
-          <w:t xml:space="preserve">Python </w:t>
+          <w:t>新世紀通訊函式庫</w:t>
         </w:r>
+        <w:proofErr w:type="gramStart"/>
         <w:r>
           <w:rPr>
-            <w:rFonts w:eastAsia="DFKai-SB"/>
+            <w:rFonts w:eastAsia="標楷體"/>
             <w:color w:val="000000"/>
             <w:sz w:val="18"/>
             <w:szCs w:val="18"/>
           </w:rPr>
-          <w:t>操作</w:t>
+          <w:t>–</w:t>
         </w:r>
+        <w:proofErr w:type="gramEnd"/>
         <w:r>
           <w:rPr>
-            <w:rFonts w:eastAsia="DFKai-SB"/>
+            <w:rFonts w:eastAsia="標楷體"/>
             <w:color w:val="000000"/>
             <w:sz w:val="18"/>
             <w:szCs w:val="18"/>
           </w:rPr>
-          <w:t xml:space="preserve"> MySQL </w:t>
+          <w:t xml:space="preserve"> ZeroMQ | </w:t>
         </w:r>
         <w:r>
           <w:rPr>
-            <w:rFonts w:eastAsia="DFKai-SB"/>
+            <w:rFonts w:eastAsia="標楷體"/>
             <w:color w:val="000000"/>
             <w:sz w:val="18"/>
             <w:szCs w:val="18"/>
           </w:rPr>
-          <w:t>資料庫</w:t>
+          <w:t>程式設計遇上小提琴</w:t>
         </w:r>
-        <w:bookmarkEnd w:id="35"/>
+        <w:bookmarkEnd w:id="36"/>
       </w:hyperlink>
     </w:p>
     <w:p>
@@ -5311,42 +5337,34 @@
         <w:ind w:left="482" w:hanging="482"/>
         <w:jc w:val="both"/>
         <w:rPr>
-          <w:rFonts w:eastAsia="DFKai-SB"/>
+          <w:rFonts w:eastAsia="標楷體"/>
           <w:color w:val="000000"/>
           <w:sz w:val="18"/>
           <w:szCs w:val="18"/>
         </w:rPr>
       </w:pPr>
       <w:hyperlink r:id="rId29" w:history="1">
-        <w:bookmarkStart w:id="36" w:name="_Ref58682680"/>
+        <w:bookmarkStart w:id="37" w:name="_Ref65837983"/>
         <w:r>
           <w:rPr>
-            <w:rFonts w:eastAsia="DFKai-SB"/>
+            <w:rFonts w:eastAsia="標楷體"/>
             <w:color w:val="000000"/>
             <w:sz w:val="18"/>
             <w:szCs w:val="18"/>
           </w:rPr>
-          <w:t>新世紀通訊函式庫</w:t>
+          <w:t xml:space="preserve">Bluetooth BLE, gatttool and (almost) all those </w:t>
         </w:r>
         <w:r>
           <w:rPr>
-            <w:rFonts w:eastAsia="DFKai-SB"/>
+            <w:rFonts w:eastAsia="標楷體"/>
             <w:color w:val="000000"/>
             <w:sz w:val="18"/>
             <w:szCs w:val="18"/>
           </w:rPr>
-          <w:t xml:space="preserve">– ZeroMQ | </w:t>
+          <w:tab/>
+          <w:t>numbers .... explained</w:t>
         </w:r>
-        <w:r>
-          <w:rPr>
-            <w:rFonts w:eastAsia="DFKai-SB"/>
-            <w:color w:val="000000"/>
-            <w:sz w:val="18"/>
-            <w:szCs w:val="18"/>
-          </w:rPr>
-          <w:t>程式設計遇上小提琴</w:t>
-        </w:r>
-        <w:bookmarkEnd w:id="36"/>
+        <w:bookmarkEnd w:id="37"/>
       </w:hyperlink>
     </w:p>
     <w:p>
@@ -5365,34 +5383,51 @@
         <w:ind w:left="482" w:hanging="482"/>
         <w:jc w:val="both"/>
         <w:rPr>
-          <w:rFonts w:eastAsia="DFKai-SB"/>
+          <w:rFonts w:eastAsia="標楷體"/>
           <w:color w:val="000000"/>
           <w:sz w:val="18"/>
           <w:szCs w:val="18"/>
         </w:rPr>
       </w:pPr>
       <w:hyperlink r:id="rId30" w:history="1">
-        <w:bookmarkStart w:id="37" w:name="_Ref58684525"/>
+        <w:bookmarkStart w:id="38" w:name="_Ref58684469"/>
         <w:r>
           <w:rPr>
-            <w:rFonts w:eastAsia="DFKai-SB"/>
+            <w:rFonts w:eastAsia="標楷體"/>
             <w:color w:val="000000"/>
             <w:sz w:val="18"/>
             <w:szCs w:val="18"/>
           </w:rPr>
-          <w:t xml:space="preserve">Bluetooth BLE, gatttool and (almost) all those </w:t>
+          <w:t xml:space="preserve">Python </w:t>
         </w:r>
         <w:r>
           <w:rPr>
-            <w:rFonts w:eastAsia="DFKai-SB"/>
+            <w:rFonts w:eastAsia="標楷體"/>
             <w:color w:val="000000"/>
             <w:sz w:val="18"/>
             <w:szCs w:val="18"/>
           </w:rPr>
-          <w:tab/>
-          <w:t>numbers .... explained</w:t>
+          <w:t>操作</w:t>
         </w:r>
-        <w:bookmarkEnd w:id="37"/>
+        <w:r>
+          <w:rPr>
+            <w:rFonts w:eastAsia="標楷體"/>
+            <w:color w:val="000000"/>
+            <w:sz w:val="18"/>
+            <w:szCs w:val="18"/>
+          </w:rPr>
+          <w:t xml:space="preserve"> MySQL </w:t>
+        </w:r>
+        <w:r>
+          <w:rPr>
+            <w:rFonts w:eastAsia="標楷體"/>
+            <w:color w:val="000000"/>
+            <w:sz w:val="18"/>
+            <w:szCs w:val="18"/>
+          </w:rPr>
+          <w:t>資料庫</w:t>
+        </w:r>
+        <w:bookmarkEnd w:id="38"/>
       </w:hyperlink>
     </w:p>
     <w:p>
@@ -5411,7 +5446,7 @@
         <w:ind w:left="482" w:hanging="482"/>
         <w:jc w:val="both"/>
         <w:rPr>
-          <w:rFonts w:eastAsia="DFKai-SB"/>
+          <w:rFonts w:eastAsia="標楷體"/>
           <w:color w:val="000000"/>
           <w:sz w:val="18"/>
           <w:szCs w:val="18"/>
@@ -5419,7 +5454,7 @@
       </w:pPr>
       <w:r>
         <w:rPr>
-          <w:rFonts w:eastAsia="DFKai-SB"/>
+          <w:rFonts w:eastAsia="標楷體"/>
           <w:color w:val="000000"/>
           <w:sz w:val="18"/>
           <w:szCs w:val="18"/>
@@ -5428,7 +5463,7 @@
       </w:r>
       <w:r>
         <w:rPr>
-          <w:rFonts w:eastAsia="DFKai-SB"/>
+          <w:rFonts w:eastAsia="標楷體"/>
           <w:color w:val="000000"/>
           <w:sz w:val="18"/>
           <w:szCs w:val="18"/>
@@ -5437,7 +5472,7 @@
       </w:r>
       <w:r>
         <w:rPr>
-          <w:rFonts w:eastAsia="DFKai-SB"/>
+          <w:rFonts w:eastAsia="標楷體"/>
           <w:color w:val="000000"/>
           <w:sz w:val="18"/>
           <w:szCs w:val="18"/>
@@ -5446,7 +5481,7 @@
       </w:r>
       <w:r>
         <w:rPr>
-          <w:rFonts w:eastAsia="DFKai-SB"/>
+          <w:rFonts w:eastAsia="標楷體"/>
           <w:color w:val="000000"/>
           <w:sz w:val="18"/>
           <w:szCs w:val="18"/>
@@ -5455,7 +5490,7 @@
       </w:r>
       <w:r>
         <w:rPr>
-          <w:rFonts w:eastAsia="DFKai-SB"/>
+          <w:rFonts w:eastAsia="標楷體"/>
           <w:color w:val="000000"/>
           <w:sz w:val="18"/>
           <w:szCs w:val="18"/>
@@ -5464,7 +5499,7 @@
       </w:r>
       <w:r>
         <w:rPr>
-          <w:rFonts w:eastAsia="DFKai-SB"/>
+          <w:rFonts w:eastAsia="標楷體"/>
           <w:color w:val="000000"/>
           <w:sz w:val="18"/>
           <w:szCs w:val="18"/>
@@ -5473,7 +5508,7 @@
       </w:r>
       <w:r>
         <w:rPr>
-          <w:rFonts w:eastAsia="DFKai-SB"/>
+          <w:rFonts w:eastAsia="標楷體"/>
           <w:color w:val="000000"/>
           <w:sz w:val="18"/>
           <w:szCs w:val="18"/>
@@ -5482,7 +5517,7 @@
       </w:r>
       <w:r>
         <w:rPr>
-          <w:rFonts w:eastAsia="DFKai-SB" w:hint="eastAsia"/>
+          <w:rFonts w:eastAsia="標楷體" w:hint="eastAsia"/>
           <w:color w:val="000000"/>
           <w:sz w:val="18"/>
           <w:szCs w:val="18"/>
@@ -5491,7 +5526,7 @@
       </w:r>
       <w:r>
         <w:rPr>
-          <w:rFonts w:eastAsia="DFKai-SB"/>
+          <w:rFonts w:eastAsia="標楷體"/>
           <w:color w:val="000000"/>
           <w:sz w:val="18"/>
           <w:szCs w:val="18"/>
@@ -5500,7 +5535,7 @@
       </w:r>
       <w:r>
         <w:rPr>
-          <w:rFonts w:eastAsia="DFKai-SB"/>
+          <w:rFonts w:eastAsia="標楷體"/>
           <w:color w:val="000000"/>
           <w:sz w:val="18"/>
           <w:szCs w:val="18"/>
@@ -5509,7 +5544,7 @@
       </w:r>
       <w:r>
         <w:rPr>
-          <w:rFonts w:eastAsia="DFKai-SB"/>
+          <w:rFonts w:eastAsia="標楷體"/>
           <w:color w:val="000000"/>
           <w:sz w:val="18"/>
           <w:szCs w:val="18"/>
@@ -5518,7 +5553,7 @@
       </w:r>
       <w:r>
         <w:rPr>
-          <w:rFonts w:eastAsia="DFKai-SB"/>
+          <w:rFonts w:eastAsia="標楷體"/>
           <w:color w:val="000000"/>
           <w:sz w:val="18"/>
           <w:szCs w:val="18"/>
@@ -5527,7 +5562,7 @@
       </w:r>
       <w:r>
         <w:rPr>
-          <w:rFonts w:eastAsia="DFKai-SB"/>
+          <w:rFonts w:eastAsia="標楷體"/>
           <w:color w:val="000000"/>
           <w:sz w:val="18"/>
           <w:szCs w:val="18"/>
@@ -5536,7 +5571,7 @@
       </w:r>
       <w:r>
         <w:rPr>
-          <w:rFonts w:eastAsia="DFKai-SB"/>
+          <w:rFonts w:eastAsia="標楷體"/>
           <w:color w:val="000000"/>
           <w:sz w:val="18"/>
           <w:szCs w:val="18"/>
@@ -5560,7 +5595,7 @@
         <w:ind w:left="482" w:hanging="482"/>
         <w:jc w:val="both"/>
         <w:rPr>
-          <w:rFonts w:eastAsia="DFKai-SB"/>
+          <w:rFonts w:eastAsia="標楷體"/>
           <w:color w:val="000000"/>
           <w:sz w:val="18"/>
           <w:szCs w:val="18"/>
@@ -5568,7 +5603,7 @@
       </w:pPr>
       <w:r>
         <w:rPr>
-          <w:rFonts w:eastAsia="DFKai-SB" w:hint="eastAsia"/>
+          <w:rFonts w:eastAsia="標楷體" w:hint="eastAsia"/>
           <w:color w:val="000000"/>
           <w:sz w:val="18"/>
           <w:szCs w:val="18"/>
@@ -5578,7 +5613,7 @@
     </w:p>
     <w:p>
       <w:pPr>
-        <w:pStyle w:val="ListParagraph"/>
+        <w:pStyle w:val="a"/>
         <w:widowControl/>
         <w:numPr>
           <w:ilvl w:val="0"/>
@@ -5591,7 +5626,7 @@
         </w:rPr>
       </w:pPr>
       <w:hyperlink r:id="rId31" w:history="1">
-        <w:bookmarkStart w:id="38" w:name="_Ref65759491"/>
+        <w:bookmarkStart w:id="39" w:name="_Ref65759491"/>
         <w:r>
           <w:rPr>
             <w:rFonts w:hint="eastAsia"/>
@@ -5601,7 +5636,7 @@
           </w:rPr>
           <w:t>奇美衛教資訊網</w:t>
         </w:r>
-        <w:bookmarkEnd w:id="38"/>
+        <w:bookmarkEnd w:id="39"/>
       </w:hyperlink>
     </w:p>
     <w:p>
@@ -5620,7 +5655,7 @@
         <w:ind w:left="482" w:hanging="482"/>
         <w:jc w:val="both"/>
         <w:rPr>
-          <w:rFonts w:eastAsia="DFKai-SB"/>
+          <w:rFonts w:eastAsia="標楷體"/>
           <w:color w:val="000000"/>
           <w:sz w:val="18"/>
           <w:szCs w:val="18"/>
@@ -5629,7 +5664,7 @@
       <w:proofErr w:type="spellStart"/>
       <w:r>
         <w:rPr>
-          <w:rFonts w:eastAsia="DFKai-SB"/>
+          <w:rFonts w:eastAsia="標楷體"/>
           <w:color w:val="000000"/>
           <w:sz w:val="18"/>
           <w:szCs w:val="18"/>
@@ -5639,7 +5674,7 @@
       <w:proofErr w:type="spellEnd"/>
       <w:r>
         <w:rPr>
-          <w:rFonts w:eastAsia="DFKai-SB"/>
+          <w:rFonts w:eastAsia="標楷體"/>
           <w:color w:val="000000"/>
           <w:sz w:val="18"/>
           <w:szCs w:val="18"/>
@@ -5649,7 +5684,7 @@
       <w:proofErr w:type="spellStart"/>
       <w:r>
         <w:rPr>
-          <w:rFonts w:eastAsia="DFKai-SB"/>
+          <w:rFonts w:eastAsia="標楷體"/>
           <w:color w:val="000000"/>
           <w:sz w:val="18"/>
           <w:szCs w:val="18"/>
@@ -5659,7 +5694,7 @@
       <w:proofErr w:type="spellEnd"/>
       <w:r>
         <w:rPr>
-          <w:rFonts w:eastAsia="DFKai-SB"/>
+          <w:rFonts w:eastAsia="標楷體"/>
           <w:color w:val="000000"/>
           <w:sz w:val="18"/>
           <w:szCs w:val="18"/>
@@ -5677,7 +5712,7 @@
       </w:r>
       <w:r>
         <w:rPr>
-          <w:rFonts w:eastAsia="DFKai-SB"/>
+          <w:rFonts w:eastAsia="標楷體"/>
           <w:color w:val="000000"/>
           <w:sz w:val="18"/>
           <w:szCs w:val="18"/>
@@ -5687,7 +5722,7 @@
       <w:proofErr w:type="spellStart"/>
       <w:r>
         <w:rPr>
-          <w:rFonts w:eastAsia="DFKai-SB"/>
+          <w:rFonts w:eastAsia="標楷體"/>
           <w:color w:val="000000"/>
           <w:sz w:val="18"/>
           <w:szCs w:val="18"/>
@@ -5697,7 +5732,7 @@
       <w:proofErr w:type="spellEnd"/>
       <w:r>
         <w:rPr>
-          <w:rFonts w:eastAsia="DFKai-SB"/>
+          <w:rFonts w:eastAsia="標楷體"/>
           <w:color w:val="000000"/>
           <w:sz w:val="18"/>
           <w:szCs w:val="18"/>
@@ -5707,7 +5742,7 @@
       <w:proofErr w:type="spellStart"/>
       <w:r>
         <w:rPr>
-          <w:rFonts w:eastAsia="DFKai-SB"/>
+          <w:rFonts w:eastAsia="標楷體"/>
           <w:color w:val="000000"/>
           <w:sz w:val="18"/>
           <w:szCs w:val="18"/>
@@ -5717,7 +5752,7 @@
       <w:proofErr w:type="spellEnd"/>
       <w:r>
         <w:rPr>
-          <w:rFonts w:eastAsia="DFKai-SB"/>
+          <w:rFonts w:eastAsia="標楷體"/>
           <w:color w:val="000000"/>
           <w:sz w:val="18"/>
           <w:szCs w:val="18"/>
@@ -5727,7 +5762,7 @@
       <w:proofErr w:type="spellStart"/>
       <w:r>
         <w:rPr>
-          <w:rFonts w:eastAsia="DFKai-SB"/>
+          <w:rFonts w:eastAsia="標楷體"/>
           <w:color w:val="000000"/>
           <w:sz w:val="18"/>
           <w:szCs w:val="18"/>
@@ -5737,7 +5772,7 @@
       <w:proofErr w:type="spellEnd"/>
       <w:r>
         <w:rPr>
-          <w:rFonts w:eastAsia="DFKai-SB"/>
+          <w:rFonts w:eastAsia="標楷體"/>
           <w:color w:val="000000"/>
           <w:sz w:val="18"/>
           <w:szCs w:val="18"/>
@@ -5747,7 +5782,7 @@
       <w:proofErr w:type="spellStart"/>
       <w:r>
         <w:rPr>
-          <w:rFonts w:eastAsia="DFKai-SB"/>
+          <w:rFonts w:eastAsia="標楷體"/>
           <w:color w:val="000000"/>
           <w:sz w:val="18"/>
           <w:szCs w:val="18"/>
@@ -5757,7 +5792,7 @@
       <w:proofErr w:type="spellEnd"/>
       <w:r>
         <w:rPr>
-          <w:rFonts w:eastAsia="DFKai-SB"/>
+          <w:rFonts w:eastAsia="標楷體"/>
           <w:color w:val="000000"/>
           <w:sz w:val="18"/>
           <w:szCs w:val="18"/>
@@ -5767,7 +5802,7 @@
       <w:proofErr w:type="spellStart"/>
       <w:r>
         <w:rPr>
-          <w:rFonts w:eastAsia="DFKai-SB"/>
+          <w:rFonts w:eastAsia="標楷體"/>
           <w:color w:val="000000"/>
           <w:sz w:val="18"/>
           <w:szCs w:val="18"/>
@@ -5777,7 +5812,7 @@
       <w:proofErr w:type="spellEnd"/>
       <w:r>
         <w:rPr>
-          <w:rFonts w:eastAsia="DFKai-SB"/>
+          <w:rFonts w:eastAsia="標楷體"/>
           <w:color w:val="000000"/>
           <w:sz w:val="18"/>
           <w:szCs w:val="18"/>
@@ -5787,7 +5822,7 @@
       <w:proofErr w:type="spellStart"/>
       <w:r>
         <w:rPr>
-          <w:rFonts w:eastAsia="DFKai-SB"/>
+          <w:rFonts w:eastAsia="標楷體"/>
           <w:color w:val="000000"/>
           <w:sz w:val="18"/>
           <w:szCs w:val="18"/>
@@ -5797,7 +5832,7 @@
       <w:proofErr w:type="spellEnd"/>
       <w:r>
         <w:rPr>
-          <w:rFonts w:eastAsia="DFKai-SB"/>
+          <w:rFonts w:eastAsia="標楷體"/>
           <w:color w:val="000000"/>
           <w:sz w:val="18"/>
           <w:szCs w:val="18"/>
@@ -5807,7 +5842,7 @@
       <w:proofErr w:type="spellStart"/>
       <w:r>
         <w:rPr>
-          <w:rFonts w:eastAsia="DFKai-SB"/>
+          <w:rFonts w:eastAsia="標楷體"/>
           <w:color w:val="000000"/>
           <w:sz w:val="18"/>
           <w:szCs w:val="18"/>
@@ -5817,7 +5852,7 @@
       <w:proofErr w:type="spellEnd"/>
       <w:r>
         <w:rPr>
-          <w:rFonts w:eastAsia="DFKai-SB"/>
+          <w:rFonts w:eastAsia="標楷體"/>
           <w:color w:val="000000"/>
           <w:sz w:val="18"/>
           <w:szCs w:val="18"/>
@@ -5841,7 +5876,7 @@
         <w:ind w:left="482" w:hanging="482"/>
         <w:jc w:val="both"/>
         <w:rPr>
-          <w:rFonts w:eastAsia="DFKai-SB"/>
+          <w:rFonts w:eastAsia="標楷體"/>
           <w:color w:val="000000"/>
           <w:sz w:val="18"/>
           <w:szCs w:val="18"/>
@@ -5849,7 +5884,7 @@
       </w:pPr>
       <w:r>
         <w:rPr>
-          <w:rFonts w:eastAsia="DFKai-SB"/>
+          <w:rFonts w:eastAsia="標楷體"/>
           <w:color w:val="000000"/>
           <w:sz w:val="18"/>
           <w:szCs w:val="18"/>
@@ -5859,7 +5894,7 @@
       <w:proofErr w:type="gramStart"/>
       <w:r>
         <w:rPr>
-          <w:rFonts w:eastAsia="DFKai-SB"/>
+          <w:rFonts w:eastAsia="標楷體"/>
           <w:color w:val="000000"/>
           <w:sz w:val="18"/>
           <w:szCs w:val="18"/>
@@ -5870,7 +5905,7 @@
       <w:proofErr w:type="gramEnd"/>
       <w:r>
         <w:rPr>
-          <w:rFonts w:eastAsia="DFKai-SB"/>
+          <w:rFonts w:eastAsia="標楷體"/>
           <w:color w:val="000000"/>
           <w:sz w:val="18"/>
           <w:szCs w:val="18"/>
@@ -5880,7 +5915,7 @@
       <w:proofErr w:type="spellEnd"/>
       <w:r>
         <w:rPr>
-          <w:rFonts w:eastAsia="DFKai-SB"/>
+          <w:rFonts w:eastAsia="標楷體"/>
           <w:color w:val="000000"/>
           <w:sz w:val="18"/>
           <w:szCs w:val="18"/>
@@ -5890,7 +5925,7 @@
       <w:proofErr w:type="spellStart"/>
       <w:r>
         <w:rPr>
-          <w:rFonts w:eastAsia="DFKai-SB"/>
+          <w:rFonts w:eastAsia="標楷體"/>
           <w:color w:val="000000"/>
           <w:sz w:val="18"/>
           <w:szCs w:val="18"/>
@@ -5900,7 +5935,7 @@
       <w:proofErr w:type="spellEnd"/>
       <w:r>
         <w:rPr>
-          <w:rFonts w:eastAsia="DFKai-SB"/>
+          <w:rFonts w:eastAsia="標楷體"/>
           <w:color w:val="000000"/>
           <w:sz w:val="18"/>
           <w:szCs w:val="18"/>
@@ -5926,7 +5961,7 @@
         <w:ind w:left="482" w:hanging="482"/>
         <w:jc w:val="both"/>
         <w:rPr>
-          <w:rFonts w:eastAsia="DFKai-SB"/>
+          <w:rFonts w:eastAsia="標楷體"/>
           <w:color w:val="000000"/>
           <w:sz w:val="18"/>
           <w:szCs w:val="18"/>
@@ -5934,7 +5969,7 @@
       </w:pPr>
       <w:r>
         <w:rPr>
-          <w:rFonts w:eastAsia="DFKai-SB"/>
+          <w:rFonts w:eastAsia="標楷體"/>
           <w:sz w:val="18"/>
           <w:szCs w:val="18"/>
         </w:rPr>
@@ -5943,7 +5978,7 @@
       <w:proofErr w:type="spellStart"/>
       <w:r>
         <w:rPr>
-          <w:rFonts w:eastAsia="DFKai-SB"/>
+          <w:rFonts w:eastAsia="標楷體"/>
           <w:sz w:val="18"/>
           <w:szCs w:val="18"/>
         </w:rPr>
@@ -5952,7 +5987,7 @@
       <w:proofErr w:type="spellEnd"/>
       <w:r>
         <w:rPr>
-          <w:rFonts w:eastAsia="DFKai-SB"/>
+          <w:rFonts w:eastAsia="標楷體"/>
           <w:sz w:val="18"/>
           <w:szCs w:val="18"/>
         </w:rPr>
@@ -5961,7 +5996,7 @@
       <w:proofErr w:type="gramStart"/>
       <w:r>
         <w:rPr>
-          <w:rFonts w:eastAsia="DFKai-SB"/>
+          <w:rFonts w:eastAsia="標楷體"/>
           <w:sz w:val="18"/>
           <w:szCs w:val="18"/>
         </w:rPr>
@@ -5970,7 +6005,7 @@
       <w:proofErr w:type="gramEnd"/>
       <w:r>
         <w:rPr>
-          <w:rFonts w:eastAsia="DFKai-SB"/>
+          <w:rFonts w:eastAsia="標楷體"/>
           <w:sz w:val="18"/>
           <w:szCs w:val="18"/>
         </w:rPr>
@@ -5979,7 +6014,7 @@
       <w:proofErr w:type="spellStart"/>
       <w:r>
         <w:rPr>
-          <w:rFonts w:eastAsia="DFKai-SB"/>
+          <w:rFonts w:eastAsia="標楷體"/>
           <w:sz w:val="18"/>
           <w:szCs w:val="18"/>
         </w:rPr>
@@ -5988,7 +6023,7 @@
       <w:proofErr w:type="spellEnd"/>
       <w:r>
         <w:rPr>
-          <w:rFonts w:eastAsia="DFKai-SB"/>
+          <w:rFonts w:eastAsia="標楷體"/>
           <w:sz w:val="18"/>
           <w:szCs w:val="18"/>
         </w:rPr>
@@ -5997,7 +6032,7 @@
       <w:proofErr w:type="spellStart"/>
       <w:r>
         <w:rPr>
-          <w:rFonts w:eastAsia="DFKai-SB"/>
+          <w:rFonts w:eastAsia="標楷體"/>
           <w:sz w:val="18"/>
           <w:szCs w:val="18"/>
         </w:rPr>
@@ -6006,7 +6041,7 @@
       <w:proofErr w:type="spellEnd"/>
       <w:r>
         <w:rPr>
-          <w:rFonts w:eastAsia="DFKai-SB"/>
+          <w:rFonts w:eastAsia="標楷體"/>
           <w:sz w:val="18"/>
           <w:szCs w:val="18"/>
         </w:rPr>
@@ -6015,7 +6050,7 @@
       <w:proofErr w:type="spellStart"/>
       <w:r>
         <w:rPr>
-          <w:rFonts w:eastAsia="DFKai-SB"/>
+          <w:rFonts w:eastAsia="標楷體"/>
           <w:sz w:val="18"/>
           <w:szCs w:val="18"/>
         </w:rPr>
@@ -6024,7 +6059,7 @@
       <w:proofErr w:type="spellEnd"/>
       <w:r>
         <w:rPr>
-          <w:rFonts w:eastAsia="DFKai-SB"/>
+          <w:rFonts w:eastAsia="標楷體"/>
           <w:sz w:val="18"/>
           <w:szCs w:val="18"/>
         </w:rPr>
@@ -6033,7 +6068,7 @@
       <w:proofErr w:type="spellStart"/>
       <w:r>
         <w:rPr>
-          <w:rFonts w:eastAsia="DFKai-SB"/>
+          <w:rFonts w:eastAsia="標楷體"/>
           <w:sz w:val="18"/>
           <w:szCs w:val="18"/>
         </w:rPr>
@@ -6042,7 +6077,7 @@
       <w:proofErr w:type="spellEnd"/>
       <w:r>
         <w:rPr>
-          <w:rFonts w:eastAsia="DFKai-SB"/>
+          <w:rFonts w:eastAsia="標楷體"/>
           <w:sz w:val="18"/>
           <w:szCs w:val="18"/>
         </w:rPr>
@@ -6051,7 +6086,7 @@
       <w:proofErr w:type="spellStart"/>
       <w:r>
         <w:rPr>
-          <w:rFonts w:eastAsia="DFKai-SB"/>
+          <w:rFonts w:eastAsia="標楷體"/>
           <w:sz w:val="18"/>
           <w:szCs w:val="18"/>
         </w:rPr>
@@ -6060,7 +6095,7 @@
       <w:proofErr w:type="spellEnd"/>
       <w:r>
         <w:rPr>
-          <w:rFonts w:eastAsia="DFKai-SB"/>
+          <w:rFonts w:eastAsia="標楷體"/>
           <w:sz w:val="18"/>
           <w:szCs w:val="18"/>
         </w:rPr>
@@ -6069,7 +6104,7 @@
       <w:proofErr w:type="spellStart"/>
       <w:r>
         <w:rPr>
-          <w:rFonts w:eastAsia="DFKai-SB"/>
+          <w:rFonts w:eastAsia="標楷體"/>
           <w:sz w:val="18"/>
           <w:szCs w:val="18"/>
         </w:rPr>
@@ -6078,7 +6113,7 @@
       <w:proofErr w:type="spellEnd"/>
       <w:r>
         <w:rPr>
-          <w:rFonts w:eastAsia="DFKai-SB"/>
+          <w:rFonts w:eastAsia="標楷體"/>
           <w:sz w:val="18"/>
           <w:szCs w:val="18"/>
         </w:rPr>
@@ -6087,7 +6122,7 @@
       <w:proofErr w:type="spellStart"/>
       <w:r>
         <w:rPr>
-          <w:rFonts w:eastAsia="DFKai-SB"/>
+          <w:rFonts w:eastAsia="標楷體"/>
           <w:sz w:val="18"/>
           <w:szCs w:val="18"/>
         </w:rPr>
@@ -6096,7 +6131,7 @@
       <w:proofErr w:type="spellEnd"/>
       <w:r>
         <w:rPr>
-          <w:rFonts w:eastAsia="DFKai-SB"/>
+          <w:rFonts w:eastAsia="標楷體"/>
           <w:sz w:val="18"/>
           <w:szCs w:val="18"/>
         </w:rPr>
@@ -6119,7 +6154,7 @@
         <w:ind w:left="482" w:hanging="482"/>
         <w:jc w:val="both"/>
         <w:rPr>
-          <w:rFonts w:eastAsia="DFKai-SB"/>
+          <w:rFonts w:eastAsia="標楷體"/>
           <w:color w:val="000000"/>
           <w:sz w:val="18"/>
           <w:szCs w:val="18"/>
@@ -6127,7 +6162,7 @@
       </w:pPr>
       <w:r>
         <w:rPr>
-          <w:rFonts w:eastAsia="DFKai-SB"/>
+          <w:rFonts w:eastAsia="標楷體"/>
           <w:color w:val="000000"/>
           <w:sz w:val="18"/>
           <w:szCs w:val="18"/>
@@ -6151,7 +6186,7 @@
         <w:ind w:left="482" w:hanging="482"/>
         <w:jc w:val="both"/>
         <w:rPr>
-          <w:rFonts w:eastAsia="DFKai-SB"/>
+          <w:rFonts w:eastAsia="標楷體"/>
           <w:color w:val="000000"/>
           <w:sz w:val="20"/>
           <w:szCs w:val="20"/>
@@ -6211,7 +6246,7 @@
           <w:bCs/>
         </w:rPr>
       </w:pPr>
-      <w:bookmarkStart w:id="39" w:name="_Toc62488182"/>
+      <w:bookmarkStart w:id="40" w:name="_Toc62488182"/>
       <w:r>
         <w:t xml:space="preserve"> (</w:t>
       </w:r>
@@ -6224,7 +6259,7 @@
       <w:r>
         <w:t>需要指導教授指導內容</w:t>
       </w:r>
-      <w:bookmarkEnd w:id="39"/>
+      <w:bookmarkEnd w:id="40"/>
     </w:p>
     <w:p>
       <w:pPr>
@@ -6338,7 +6373,7 @@
   <w:sdt>
     <w:sdtPr>
       <w:rPr>
-        <w:rStyle w:val="PageNumber"/>
+        <w:rStyle w:val="af8"/>
       </w:rPr>
       <w:id w:val="-474137469"/>
       <w:docPartObj>
@@ -6348,46 +6383,46 @@
     </w:sdtPr>
     <w:sdtEndPr>
       <w:rPr>
-        <w:rStyle w:val="PageNumber"/>
+        <w:rStyle w:val="af8"/>
       </w:rPr>
     </w:sdtEndPr>
     <w:sdtContent>
       <w:p>
         <w:pPr>
-          <w:pStyle w:val="Footer"/>
+          <w:pStyle w:val="ac"/>
           <w:framePr w:wrap="none" w:vAnchor="text" w:hAnchor="margin" w:xAlign="right" w:y="1"/>
           <w:rPr>
-            <w:rStyle w:val="PageNumber"/>
+            <w:rStyle w:val="af8"/>
           </w:rPr>
         </w:pPr>
         <w:r>
           <w:rPr>
-            <w:rStyle w:val="PageNumber"/>
+            <w:rStyle w:val="af8"/>
           </w:rPr>
           <w:fldChar w:fldCharType="begin"/>
         </w:r>
         <w:r>
           <w:rPr>
-            <w:rStyle w:val="PageNumber"/>
+            <w:rStyle w:val="af8"/>
           </w:rPr>
           <w:instrText xml:space="preserve"> PAGE </w:instrText>
         </w:r>
         <w:r>
           <w:rPr>
-            <w:rStyle w:val="PageNumber"/>
+            <w:rStyle w:val="af8"/>
           </w:rPr>
           <w:fldChar w:fldCharType="separate"/>
         </w:r>
         <w:r>
           <w:rPr>
-            <w:rStyle w:val="PageNumber"/>
+            <w:rStyle w:val="af8"/>
             <w:noProof/>
           </w:rPr>
           <w:t>i</w:t>
         </w:r>
         <w:r>
           <w:rPr>
-            <w:rStyle w:val="PageNumber"/>
+            <w:rStyle w:val="af8"/>
           </w:rPr>
           <w:fldChar w:fldCharType="end"/>
         </w:r>
@@ -6396,7 +6431,7 @@
   </w:sdt>
   <w:p>
     <w:pPr>
-      <w:pStyle w:val="Footer"/>
+      <w:pStyle w:val="ac"/>
       <w:ind w:right="360"/>
     </w:pPr>
   </w:p>
@@ -7578,7 +7613,7 @@
     <w:lvl w:ilvl="0" w:tplc="9B186B6A">
       <w:start w:val="1"/>
       <w:numFmt w:val="bullet"/>
-      <w:pStyle w:val="ListParagraph"/>
+      <w:pStyle w:val="a"/>
       <w:lvlText w:val=""/>
       <w:lvlJc w:val="left"/>
       <w:pPr>
@@ -10757,14 +10792,14 @@
     <w:lsdException w:name="Unresolved Mention" w:semiHidden="1" w:unhideWhenUsed="1"/>
     <w:lsdException w:name="Smart Link" w:semiHidden="1" w:unhideWhenUsed="1"/>
   </w:latentStyles>
-  <w:style w:type="paragraph" w:default="1" w:styleId="Normal">
+  <w:style w:type="paragraph" w:default="1" w:styleId="a0">
     <w:name w:val="Normal"/>
     <w:qFormat/>
   </w:style>
-  <w:style w:type="paragraph" w:styleId="Heading1">
+  <w:style w:type="paragraph" w:styleId="1">
     <w:name w:val="heading 1"/>
-    <w:basedOn w:val="Normal"/>
-    <w:next w:val="Normal"/>
+    <w:basedOn w:val="a0"/>
+    <w:next w:val="a0"/>
     <w:uiPriority w:val="9"/>
     <w:qFormat/>
     <w:pPr>
@@ -10779,11 +10814,11 @@
       <w:szCs w:val="48"/>
     </w:rPr>
   </w:style>
-  <w:style w:type="paragraph" w:styleId="Heading2">
+  <w:style w:type="paragraph" w:styleId="2">
     <w:name w:val="heading 2"/>
-    <w:basedOn w:val="Normal"/>
-    <w:next w:val="Normal"/>
-    <w:link w:val="Heading2Char"/>
+    <w:basedOn w:val="a0"/>
+    <w:next w:val="a0"/>
+    <w:link w:val="20"/>
     <w:uiPriority w:val="9"/>
     <w:unhideWhenUsed/>
     <w:qFormat/>
@@ -10799,11 +10834,11 @@
       <w:szCs w:val="36"/>
     </w:rPr>
   </w:style>
-  <w:style w:type="paragraph" w:styleId="Heading3">
+  <w:style w:type="paragraph" w:styleId="3">
     <w:name w:val="heading 3"/>
-    <w:basedOn w:val="Normal"/>
-    <w:next w:val="Normal"/>
-    <w:link w:val="Heading3Char"/>
+    <w:basedOn w:val="a0"/>
+    <w:next w:val="a0"/>
+    <w:link w:val="30"/>
     <w:uiPriority w:val="9"/>
     <w:unhideWhenUsed/>
     <w:qFormat/>
@@ -10819,10 +10854,10 @@
       <w:szCs w:val="28"/>
     </w:rPr>
   </w:style>
-  <w:style w:type="paragraph" w:styleId="Heading4">
+  <w:style w:type="paragraph" w:styleId="4">
     <w:name w:val="heading 4"/>
-    <w:basedOn w:val="Normal"/>
-    <w:next w:val="Normal"/>
+    <w:basedOn w:val="a0"/>
+    <w:next w:val="a0"/>
     <w:uiPriority w:val="9"/>
     <w:unhideWhenUsed/>
     <w:qFormat/>
@@ -10836,10 +10871,10 @@
       <w:b/>
     </w:rPr>
   </w:style>
-  <w:style w:type="paragraph" w:styleId="Heading5">
+  <w:style w:type="paragraph" w:styleId="5">
     <w:name w:val="heading 5"/>
-    <w:basedOn w:val="Normal"/>
-    <w:next w:val="Normal"/>
+    <w:basedOn w:val="a0"/>
+    <w:next w:val="a0"/>
     <w:uiPriority w:val="9"/>
     <w:semiHidden/>
     <w:unhideWhenUsed/>
@@ -10856,10 +10891,10 @@
       <w:szCs w:val="22"/>
     </w:rPr>
   </w:style>
-  <w:style w:type="paragraph" w:styleId="Heading6">
+  <w:style w:type="paragraph" w:styleId="6">
     <w:name w:val="heading 6"/>
-    <w:basedOn w:val="Normal"/>
-    <w:next w:val="Normal"/>
+    <w:basedOn w:val="a0"/>
+    <w:next w:val="a0"/>
     <w:uiPriority w:val="9"/>
     <w:semiHidden/>
     <w:unhideWhenUsed/>
@@ -10876,13 +10911,13 @@
       <w:szCs w:val="20"/>
     </w:rPr>
   </w:style>
-  <w:style w:type="character" w:default="1" w:styleId="DefaultParagraphFont">
+  <w:style w:type="character" w:default="1" w:styleId="a1">
     <w:name w:val="Default Paragraph Font"/>
     <w:uiPriority w:val="1"/>
     <w:semiHidden/>
     <w:unhideWhenUsed/>
   </w:style>
-  <w:style w:type="table" w:default="1" w:styleId="TableNormal">
+  <w:style w:type="table" w:default="1" w:styleId="a2">
     <w:name w:val="Normal Table"/>
     <w:uiPriority w:val="99"/>
     <w:semiHidden/>
@@ -10897,7 +10932,7 @@
       </w:tblCellMar>
     </w:tblPr>
   </w:style>
-  <w:style w:type="numbering" w:default="1" w:styleId="NoList">
+  <w:style w:type="numbering" w:default="1" w:styleId="a3">
     <w:name w:val="No List"/>
     <w:uiPriority w:val="99"/>
     <w:semiHidden/>
@@ -10914,10 +10949,10 @@
       </w:tblCellMar>
     </w:tblPr>
   </w:style>
-  <w:style w:type="paragraph" w:styleId="Title">
+  <w:style w:type="paragraph" w:styleId="a4">
     <w:name w:val="Title"/>
-    <w:basedOn w:val="Normal"/>
-    <w:next w:val="Normal"/>
+    <w:basedOn w:val="a0"/>
+    <w:next w:val="a0"/>
     <w:uiPriority w:val="10"/>
     <w:qFormat/>
     <w:pPr>
@@ -10931,10 +10966,10 @@
       <w:szCs w:val="72"/>
     </w:rPr>
   </w:style>
-  <w:style w:type="paragraph" w:styleId="Subtitle">
+  <w:style w:type="paragraph" w:styleId="a5">
     <w:name w:val="Subtitle"/>
-    <w:basedOn w:val="Normal"/>
-    <w:next w:val="Normal"/>
+    <w:basedOn w:val="a0"/>
+    <w:next w:val="a0"/>
     <w:uiPriority w:val="11"/>
     <w:qFormat/>
     <w:pPr>
@@ -10950,9 +10985,9 @@
       <w:szCs w:val="48"/>
     </w:rPr>
   </w:style>
-  <w:style w:type="character" w:styleId="Hyperlink">
+  <w:style w:type="character" w:styleId="a6">
     <w:name w:val="Hyperlink"/>
-    <w:basedOn w:val="DefaultParagraphFont"/>
+    <w:basedOn w:val="a1"/>
     <w:uiPriority w:val="99"/>
     <w:unhideWhenUsed/>
     <w:rsid w:val="00833800"/>
@@ -10961,9 +10996,9 @@
       <w:u w:val="single"/>
     </w:rPr>
   </w:style>
-  <w:style w:type="character" w:styleId="UnresolvedMention">
+  <w:style w:type="character" w:styleId="a7">
     <w:name w:val="Unresolved Mention"/>
-    <w:basedOn w:val="DefaultParagraphFont"/>
+    <w:basedOn w:val="a1"/>
     <w:uiPriority w:val="99"/>
     <w:semiHidden/>
     <w:unhideWhenUsed/>
@@ -10973,11 +11008,11 @@
       <w:shd w:val="clear" w:color="auto" w:fill="E1DFDD"/>
     </w:rPr>
   </w:style>
-  <w:style w:type="paragraph" w:styleId="Date">
+  <w:style w:type="paragraph" w:styleId="a8">
     <w:name w:val="Date"/>
-    <w:basedOn w:val="Normal"/>
-    <w:next w:val="Normal"/>
-    <w:link w:val="DateChar"/>
+    <w:basedOn w:val="a0"/>
+    <w:next w:val="a0"/>
+    <w:link w:val="a9"/>
     <w:uiPriority w:val="99"/>
     <w:semiHidden/>
     <w:unhideWhenUsed/>
@@ -10986,18 +11021,18 @@
       <w:jc w:val="right"/>
     </w:pPr>
   </w:style>
-  <w:style w:type="character" w:customStyle="1" w:styleId="DateChar">
-    <w:name w:val="Date Char"/>
-    <w:basedOn w:val="DefaultParagraphFont"/>
-    <w:link w:val="Date"/>
+  <w:style w:type="character" w:customStyle="1" w:styleId="a9">
+    <w:name w:val="日期 字元"/>
+    <w:basedOn w:val="a1"/>
+    <w:link w:val="a8"/>
     <w:uiPriority w:val="99"/>
     <w:semiHidden/>
     <w:rsid w:val="001E6101"/>
   </w:style>
-  <w:style w:type="paragraph" w:styleId="Header">
+  <w:style w:type="paragraph" w:styleId="aa">
     <w:name w:val="header"/>
-    <w:basedOn w:val="Normal"/>
-    <w:link w:val="HeaderChar"/>
+    <w:basedOn w:val="a0"/>
+    <w:link w:val="ab"/>
     <w:uiPriority w:val="99"/>
     <w:unhideWhenUsed/>
     <w:rsid w:val="00DD0DF4"/>
@@ -11013,10 +11048,10 @@
       <w:szCs w:val="20"/>
     </w:rPr>
   </w:style>
-  <w:style w:type="character" w:customStyle="1" w:styleId="HeaderChar">
-    <w:name w:val="Header Char"/>
-    <w:basedOn w:val="DefaultParagraphFont"/>
-    <w:link w:val="Header"/>
+  <w:style w:type="character" w:customStyle="1" w:styleId="ab">
+    <w:name w:val="頁首 字元"/>
+    <w:basedOn w:val="a1"/>
+    <w:link w:val="aa"/>
     <w:uiPriority w:val="99"/>
     <w:rsid w:val="00DD0DF4"/>
     <w:rPr>
@@ -11024,10 +11059,10 @@
       <w:szCs w:val="20"/>
     </w:rPr>
   </w:style>
-  <w:style w:type="paragraph" w:styleId="Footer">
+  <w:style w:type="paragraph" w:styleId="ac">
     <w:name w:val="footer"/>
-    <w:basedOn w:val="Normal"/>
-    <w:link w:val="FooterChar"/>
+    <w:basedOn w:val="a0"/>
+    <w:link w:val="ad"/>
     <w:uiPriority w:val="99"/>
     <w:unhideWhenUsed/>
     <w:rsid w:val="00DD0DF4"/>
@@ -11043,10 +11078,10 @@
       <w:szCs w:val="20"/>
     </w:rPr>
   </w:style>
-  <w:style w:type="character" w:customStyle="1" w:styleId="FooterChar">
-    <w:name w:val="Footer Char"/>
-    <w:basedOn w:val="DefaultParagraphFont"/>
-    <w:link w:val="Footer"/>
+  <w:style w:type="character" w:customStyle="1" w:styleId="ad">
+    <w:name w:val="頁尾 字元"/>
+    <w:basedOn w:val="a1"/>
+    <w:link w:val="ac"/>
     <w:uiPriority w:val="99"/>
     <w:rsid w:val="00DD0DF4"/>
     <w:rPr>
@@ -11054,9 +11089,9 @@
       <w:szCs w:val="20"/>
     </w:rPr>
   </w:style>
-  <w:style w:type="paragraph" w:styleId="ListParagraph">
+  <w:style w:type="paragraph" w:styleId="a">
     <w:name w:val="List Paragraph"/>
-    <w:basedOn w:val="Normal"/>
+    <w:basedOn w:val="a0"/>
     <w:uiPriority w:val="34"/>
     <w:qFormat/>
     <w:rsid w:val="00E6215F"/>
@@ -11076,16 +11111,16 @@
       <w:jc w:val="both"/>
     </w:pPr>
     <w:rPr>
-      <w:rFonts w:eastAsia="DFKai-SB"/>
+      <w:rFonts w:eastAsia="標楷體"/>
       <w:color w:val="000000"/>
       <w:kern w:val="2"/>
       <w:sz w:val="20"/>
       <w:szCs w:val="20"/>
     </w:rPr>
   </w:style>
-  <w:style w:type="table" w:styleId="TableGrid">
+  <w:style w:type="table" w:styleId="ae">
     <w:name w:val="Table Grid"/>
-    <w:basedOn w:val="TableNormal"/>
+    <w:basedOn w:val="a2"/>
     <w:uiPriority w:val="39"/>
     <w:rsid w:val="00DF298B"/>
     <w:tblPr>
@@ -11099,10 +11134,10 @@
       </w:tblBorders>
     </w:tblPr>
   </w:style>
-  <w:style w:type="paragraph" w:styleId="TOCHeading">
+  <w:style w:type="paragraph" w:styleId="af">
     <w:name w:val="TOC Heading"/>
-    <w:basedOn w:val="Heading1"/>
-    <w:next w:val="Normal"/>
+    <w:basedOn w:val="1"/>
+    <w:next w:val="a0"/>
     <w:uiPriority w:val="39"/>
     <w:unhideWhenUsed/>
     <w:qFormat/>
@@ -11120,10 +11155,10 @@
       <w:szCs w:val="32"/>
     </w:rPr>
   </w:style>
-  <w:style w:type="paragraph" w:styleId="TOC2">
+  <w:style w:type="paragraph" w:styleId="21">
     <w:name w:val="toc 2"/>
-    <w:basedOn w:val="Normal"/>
-    <w:next w:val="Normal"/>
+    <w:basedOn w:val="a0"/>
+    <w:next w:val="a0"/>
     <w:autoRedefine/>
     <w:uiPriority w:val="39"/>
     <w:unhideWhenUsed/>
@@ -11143,10 +11178,10 @@
       <w:szCs w:val="20"/>
     </w:rPr>
   </w:style>
-  <w:style w:type="paragraph" w:styleId="TOC1">
+  <w:style w:type="paragraph" w:styleId="10">
     <w:name w:val="toc 1"/>
-    <w:basedOn w:val="Normal"/>
-    <w:next w:val="Normal"/>
+    <w:basedOn w:val="a0"/>
+    <w:next w:val="a0"/>
     <w:autoRedefine/>
     <w:uiPriority w:val="39"/>
     <w:unhideWhenUsed/>
@@ -11162,9 +11197,9 @@
       <w:szCs w:val="20"/>
     </w:rPr>
   </w:style>
-  <w:style w:type="paragraph" w:styleId="TOC3">
+  <w:style w:type="paragraph" w:styleId="31">
     <w:name w:val="toc 3"/>
-    <w:next w:val="Normal"/>
+    <w:next w:val="a0"/>
     <w:autoRedefine/>
     <w:uiPriority w:val="39"/>
     <w:unhideWhenUsed/>
@@ -11179,10 +11214,10 @@
       <w:szCs w:val="20"/>
     </w:rPr>
   </w:style>
-  <w:style w:type="paragraph" w:styleId="TOC4">
+  <w:style w:type="paragraph" w:styleId="40">
     <w:name w:val="toc 4"/>
-    <w:basedOn w:val="Normal"/>
-    <w:next w:val="Normal"/>
+    <w:basedOn w:val="a0"/>
+    <w:next w:val="a0"/>
     <w:autoRedefine/>
     <w:uiPriority w:val="39"/>
     <w:unhideWhenUsed/>
@@ -11196,10 +11231,10 @@
       <w:szCs w:val="18"/>
     </w:rPr>
   </w:style>
-  <w:style w:type="paragraph" w:styleId="TOC5">
+  <w:style w:type="paragraph" w:styleId="50">
     <w:name w:val="toc 5"/>
-    <w:basedOn w:val="Normal"/>
-    <w:next w:val="Normal"/>
+    <w:basedOn w:val="a0"/>
+    <w:next w:val="a0"/>
     <w:autoRedefine/>
     <w:uiPriority w:val="39"/>
     <w:unhideWhenUsed/>
@@ -11213,10 +11248,10 @@
       <w:szCs w:val="18"/>
     </w:rPr>
   </w:style>
-  <w:style w:type="paragraph" w:styleId="TOC6">
+  <w:style w:type="paragraph" w:styleId="60">
     <w:name w:val="toc 6"/>
-    <w:basedOn w:val="Normal"/>
-    <w:next w:val="Normal"/>
+    <w:basedOn w:val="a0"/>
+    <w:next w:val="a0"/>
     <w:autoRedefine/>
     <w:uiPriority w:val="39"/>
     <w:unhideWhenUsed/>
@@ -11230,10 +11265,10 @@
       <w:szCs w:val="18"/>
     </w:rPr>
   </w:style>
-  <w:style w:type="paragraph" w:styleId="TOC7">
+  <w:style w:type="paragraph" w:styleId="7">
     <w:name w:val="toc 7"/>
-    <w:basedOn w:val="Normal"/>
-    <w:next w:val="Normal"/>
+    <w:basedOn w:val="a0"/>
+    <w:next w:val="a0"/>
     <w:autoRedefine/>
     <w:uiPriority w:val="39"/>
     <w:unhideWhenUsed/>
@@ -11247,10 +11282,10 @@
       <w:szCs w:val="18"/>
     </w:rPr>
   </w:style>
-  <w:style w:type="paragraph" w:styleId="TOC8">
+  <w:style w:type="paragraph" w:styleId="8">
     <w:name w:val="toc 8"/>
-    <w:basedOn w:val="Normal"/>
-    <w:next w:val="Normal"/>
+    <w:basedOn w:val="a0"/>
+    <w:next w:val="a0"/>
     <w:autoRedefine/>
     <w:uiPriority w:val="39"/>
     <w:unhideWhenUsed/>
@@ -11264,10 +11299,10 @@
       <w:szCs w:val="18"/>
     </w:rPr>
   </w:style>
-  <w:style w:type="paragraph" w:styleId="TOC9">
+  <w:style w:type="paragraph" w:styleId="9">
     <w:name w:val="toc 9"/>
-    <w:basedOn w:val="Normal"/>
-    <w:next w:val="Normal"/>
+    <w:basedOn w:val="a0"/>
+    <w:next w:val="a0"/>
     <w:autoRedefine/>
     <w:uiPriority w:val="39"/>
     <w:unhideWhenUsed/>
@@ -11281,10 +11316,10 @@
       <w:szCs w:val="18"/>
     </w:rPr>
   </w:style>
-  <w:style w:type="paragraph" w:styleId="BalloonText">
+  <w:style w:type="paragraph" w:styleId="af0">
     <w:name w:val="Balloon Text"/>
-    <w:basedOn w:val="Normal"/>
-    <w:link w:val="BalloonTextChar"/>
+    <w:basedOn w:val="a0"/>
+    <w:link w:val="af1"/>
     <w:uiPriority w:val="99"/>
     <w:semiHidden/>
     <w:unhideWhenUsed/>
@@ -11295,10 +11330,10 @@
       <w:szCs w:val="18"/>
     </w:rPr>
   </w:style>
-  <w:style w:type="character" w:customStyle="1" w:styleId="BalloonTextChar">
-    <w:name w:val="Balloon Text Char"/>
-    <w:basedOn w:val="DefaultParagraphFont"/>
-    <w:link w:val="BalloonText"/>
+  <w:style w:type="character" w:customStyle="1" w:styleId="af1">
+    <w:name w:val="註解方塊文字 字元"/>
+    <w:basedOn w:val="a1"/>
+    <w:link w:val="af0"/>
     <w:uiPriority w:val="99"/>
     <w:semiHidden/>
     <w:rsid w:val="0035078F"/>
@@ -11308,9 +11343,9 @@
       <w:szCs w:val="18"/>
     </w:rPr>
   </w:style>
-  <w:style w:type="character" w:styleId="FollowedHyperlink">
+  <w:style w:type="character" w:styleId="af2">
     <w:name w:val="FollowedHyperlink"/>
-    <w:basedOn w:val="DefaultParagraphFont"/>
+    <w:basedOn w:val="a1"/>
     <w:uiPriority w:val="99"/>
     <w:semiHidden/>
     <w:unhideWhenUsed/>
@@ -11322,7 +11357,7 @@
   </w:style>
   <w:style w:type="paragraph" w:customStyle="1" w:styleId="1-">
     <w:name w:val="1-標題"/>
-    <w:basedOn w:val="Heading2"/>
+    <w:basedOn w:val="2"/>
     <w:link w:val="1-0"/>
     <w:qFormat/>
     <w:rsid w:val="005F6FD3"/>
@@ -11331,14 +11366,14 @@
       <w:jc w:val="both"/>
     </w:pPr>
     <w:rPr>
-      <w:rFonts w:eastAsia="DFKai-SB"/>
+      <w:rFonts w:eastAsia="標楷體"/>
       <w:sz w:val="20"/>
       <w:szCs w:val="20"/>
     </w:rPr>
   </w:style>
   <w:style w:type="paragraph" w:customStyle="1" w:styleId="1-1">
     <w:name w:val="1-內文"/>
-    <w:basedOn w:val="Normal"/>
+    <w:basedOn w:val="a0"/>
     <w:link w:val="1-2"/>
     <w:qFormat/>
     <w:rsid w:val="003C4C0A"/>
@@ -11348,16 +11383,16 @@
       <w:jc w:val="both"/>
     </w:pPr>
     <w:rPr>
-      <w:rFonts w:eastAsia="DFKai-SB"/>
+      <w:rFonts w:eastAsia="標楷體"/>
       <w:bCs/>
       <w:sz w:val="20"/>
       <w:szCs w:val="20"/>
     </w:rPr>
   </w:style>
-  <w:style w:type="character" w:customStyle="1" w:styleId="Heading2Char">
-    <w:name w:val="Heading 2 Char"/>
-    <w:basedOn w:val="DefaultParagraphFont"/>
-    <w:link w:val="Heading2"/>
+  <w:style w:type="character" w:customStyle="1" w:styleId="20">
+    <w:name w:val="標題 2 字元"/>
+    <w:basedOn w:val="a1"/>
+    <w:link w:val="2"/>
     <w:uiPriority w:val="9"/>
     <w:rsid w:val="000E69AF"/>
     <w:rPr>
@@ -11368,11 +11403,11 @@
   </w:style>
   <w:style w:type="character" w:customStyle="1" w:styleId="1-0">
     <w:name w:val="1-標題 字元"/>
-    <w:basedOn w:val="Heading2Char"/>
+    <w:basedOn w:val="20"/>
     <w:link w:val="1-"/>
     <w:rsid w:val="005F6FD3"/>
     <w:rPr>
-      <w:rFonts w:eastAsia="DFKai-SB"/>
+      <w:rFonts w:eastAsia="標楷體"/>
       <w:b/>
       <w:sz w:val="20"/>
       <w:szCs w:val="20"/>
@@ -11380,7 +11415,7 @@
   </w:style>
   <w:style w:type="paragraph" w:customStyle="1" w:styleId="3-">
     <w:name w:val="3-內的節標題"/>
-    <w:basedOn w:val="Heading3"/>
+    <w:basedOn w:val="3"/>
     <w:link w:val="3-0"/>
     <w:qFormat/>
     <w:rsid w:val="005E0568"/>
@@ -11393,7 +11428,7 @@
       <w:jc w:val="both"/>
     </w:pPr>
     <w:rPr>
-      <w:rFonts w:eastAsia="DFKai-SB"/>
+      <w:rFonts w:eastAsia="標楷體"/>
       <w:b w:val="0"/>
       <w:bCs/>
       <w:sz w:val="36"/>
@@ -11402,20 +11437,20 @@
   </w:style>
   <w:style w:type="character" w:customStyle="1" w:styleId="1-2">
     <w:name w:val="1-內文 字元"/>
-    <w:basedOn w:val="DefaultParagraphFont"/>
+    <w:basedOn w:val="a1"/>
     <w:link w:val="1-1"/>
     <w:rsid w:val="003C4C0A"/>
     <w:rPr>
-      <w:rFonts w:eastAsia="DFKai-SB"/>
+      <w:rFonts w:eastAsia="標楷體"/>
       <w:bCs/>
       <w:sz w:val="20"/>
       <w:szCs w:val="20"/>
     </w:rPr>
   </w:style>
-  <w:style w:type="paragraph" w:customStyle="1" w:styleId="a">
+  <w:style w:type="paragraph" w:customStyle="1" w:styleId="af3">
     <w:name w:val="圖片"/>
-    <w:basedOn w:val="Normal"/>
-    <w:link w:val="a0"/>
+    <w:basedOn w:val="a0"/>
+    <w:link w:val="af4"/>
     <w:qFormat/>
     <w:rsid w:val="009B3A43"/>
     <w:pPr>
@@ -11423,14 +11458,14 @@
       <w:jc w:val="distribute"/>
     </w:pPr>
     <w:rPr>
-      <w:rFonts w:eastAsia="DFKai-SB"/>
+      <w:rFonts w:eastAsia="標楷體"/>
       <w:noProof/>
     </w:rPr>
   </w:style>
-  <w:style w:type="character" w:customStyle="1" w:styleId="Heading3Char">
-    <w:name w:val="Heading 3 Char"/>
-    <w:basedOn w:val="DefaultParagraphFont"/>
-    <w:link w:val="Heading3"/>
+  <w:style w:type="character" w:customStyle="1" w:styleId="30">
+    <w:name w:val="標題 3 字元"/>
+    <w:basedOn w:val="a1"/>
+    <w:link w:val="3"/>
     <w:uiPriority w:val="9"/>
     <w:rsid w:val="005E0568"/>
     <w:rPr>
@@ -11441,11 +11476,11 @@
   </w:style>
   <w:style w:type="character" w:customStyle="1" w:styleId="3-0">
     <w:name w:val="3-內的節標題 字元"/>
-    <w:basedOn w:val="Heading3Char"/>
+    <w:basedOn w:val="30"/>
     <w:link w:val="3-"/>
     <w:rsid w:val="005E0568"/>
     <w:rPr>
-      <w:rFonts w:eastAsia="DFKai-SB"/>
+      <w:rFonts w:eastAsia="標楷體"/>
       <w:b w:val="0"/>
       <w:bCs/>
       <w:sz w:val="36"/>
@@ -11454,7 +11489,7 @@
   </w:style>
   <w:style w:type="paragraph" w:customStyle="1" w:styleId="3-1">
     <w:name w:val="3-節內的重點"/>
-    <w:basedOn w:val="Normal"/>
+    <w:basedOn w:val="a0"/>
     <w:link w:val="3-2"/>
     <w:qFormat/>
     <w:rsid w:val="00F97D44"/>
@@ -11463,23 +11498,23 @@
       <w:jc w:val="both"/>
     </w:pPr>
     <w:rPr>
-      <w:rFonts w:eastAsia="DFKai-SB"/>
+      <w:rFonts w:eastAsia="標楷體"/>
     </w:rPr>
   </w:style>
-  <w:style w:type="character" w:customStyle="1" w:styleId="a0">
+  <w:style w:type="character" w:customStyle="1" w:styleId="af4">
     <w:name w:val="圖片 字元"/>
-    <w:basedOn w:val="DefaultParagraphFont"/>
-    <w:link w:val="a"/>
+    <w:basedOn w:val="a1"/>
+    <w:link w:val="af3"/>
     <w:rsid w:val="009B3A43"/>
     <w:rPr>
-      <w:rFonts w:eastAsia="DFKai-SB"/>
+      <w:rFonts w:eastAsia="標楷體"/>
       <w:noProof/>
     </w:rPr>
   </w:style>
-  <w:style w:type="paragraph" w:customStyle="1" w:styleId="a1">
+  <w:style w:type="paragraph" w:customStyle="1" w:styleId="af5">
     <w:name w:val="節內的小標題"/>
     <w:basedOn w:val="3-1"/>
-    <w:link w:val="a2"/>
+    <w:link w:val="af6"/>
     <w:qFormat/>
     <w:rsid w:val="00E6215F"/>
     <w:pPr>
@@ -11495,16 +11530,16 @@
   </w:style>
   <w:style w:type="character" w:customStyle="1" w:styleId="3-2">
     <w:name w:val="3-節內的重點 字元"/>
-    <w:basedOn w:val="DefaultParagraphFont"/>
+    <w:basedOn w:val="a1"/>
     <w:link w:val="3-1"/>
     <w:rsid w:val="00F97D44"/>
     <w:rPr>
-      <w:rFonts w:eastAsia="DFKai-SB"/>
+      <w:rFonts w:eastAsia="標楷體"/>
     </w:rPr>
   </w:style>
   <w:style w:type="paragraph" w:customStyle="1" w:styleId="4-">
     <w:name w:val="4-內的節"/>
-    <w:basedOn w:val="Heading3"/>
+    <w:basedOn w:val="3"/>
     <w:link w:val="4-0"/>
     <w:qFormat/>
     <w:rsid w:val="005E5613"/>
@@ -11513,18 +11548,18 @@
       <w:jc w:val="both"/>
     </w:pPr>
     <w:rPr>
-      <w:rFonts w:eastAsia="DFKai-SB"/>
+      <w:rFonts w:eastAsia="標楷體"/>
       <w:sz w:val="20"/>
       <w:szCs w:val="20"/>
     </w:rPr>
   </w:style>
-  <w:style w:type="character" w:customStyle="1" w:styleId="a2">
+  <w:style w:type="character" w:customStyle="1" w:styleId="af6">
     <w:name w:val="節內的小標題 字元"/>
     <w:basedOn w:val="3-2"/>
-    <w:link w:val="a1"/>
+    <w:link w:val="af5"/>
     <w:rsid w:val="00E6215F"/>
     <w:rPr>
-      <w:rFonts w:eastAsia="DFKai-SB"/>
+      <w:rFonts w:eastAsia="標楷體"/>
       <w:b/>
       <w:bCs/>
       <w:color w:val="000000" w:themeColor="text1"/>
@@ -11534,20 +11569,20 @@
   </w:style>
   <w:style w:type="character" w:customStyle="1" w:styleId="4-0">
     <w:name w:val="4-內的節 字元"/>
-    <w:basedOn w:val="Heading3Char"/>
+    <w:basedOn w:val="30"/>
     <w:link w:val="4-"/>
     <w:rsid w:val="005E5613"/>
     <w:rPr>
-      <w:rFonts w:eastAsia="DFKai-SB"/>
+      <w:rFonts w:eastAsia="標楷體"/>
       <w:b/>
       <w:sz w:val="20"/>
       <w:szCs w:val="20"/>
     </w:rPr>
   </w:style>
-  <w:style w:type="paragraph" w:styleId="Caption">
+  <w:style w:type="paragraph" w:styleId="af7">
     <w:name w:val="caption"/>
-    <w:basedOn w:val="Normal"/>
-    <w:next w:val="Normal"/>
+    <w:basedOn w:val="a0"/>
+    <w:next w:val="a0"/>
     <w:uiPriority w:val="35"/>
     <w:unhideWhenUsed/>
     <w:qFormat/>
@@ -11557,14 +11592,14 @@
       <w:jc w:val="center"/>
     </w:pPr>
     <w:rPr>
-      <w:rFonts w:eastAsia="DFKai-SB"/>
+      <w:rFonts w:eastAsia="標楷體"/>
       <w:sz w:val="20"/>
       <w:szCs w:val="20"/>
     </w:rPr>
   </w:style>
-  <w:style w:type="paragraph" w:styleId="NormalWeb">
+  <w:style w:type="paragraph" w:styleId="Web">
     <w:name w:val="Normal (Web)"/>
-    <w:basedOn w:val="Normal"/>
+    <w:basedOn w:val="a0"/>
     <w:uiPriority w:val="99"/>
     <w:unhideWhenUsed/>
     <w:rsid w:val="00931AC2"/>
@@ -11573,18 +11608,18 @@
       <w:spacing w:before="100" w:beforeAutospacing="1" w:after="100" w:afterAutospacing="1"/>
     </w:pPr>
     <w:rPr>
-      <w:rFonts w:ascii="PMingLiU" w:eastAsia="PMingLiU" w:hAnsi="PMingLiU" w:cs="PMingLiU"/>
+      <w:rFonts w:ascii="新細明體" w:eastAsia="新細明體" w:hAnsi="新細明體" w:cs="新細明體"/>
     </w:rPr>
   </w:style>
-  <w:style w:type="character" w:styleId="PageNumber">
+  <w:style w:type="character" w:styleId="af8">
     <w:name w:val="page number"/>
-    <w:basedOn w:val="DefaultParagraphFont"/>
+    <w:basedOn w:val="a1"/>
     <w:uiPriority w:val="99"/>
     <w:semiHidden/>
     <w:unhideWhenUsed/>
     <w:rsid w:val="005422BB"/>
   </w:style>
-  <w:style w:type="paragraph" w:styleId="Revision">
+  <w:style w:type="paragraph" w:styleId="af9">
     <w:name w:val="Revision"/>
     <w:hidden/>
     <w:uiPriority w:val="99"/>
@@ -11596,12 +11631,12 @@
   </w:style>
   <w:style w:type="character" w:customStyle="1" w:styleId="authors-info">
     <w:name w:val="authors-info"/>
-    <w:basedOn w:val="DefaultParagraphFont"/>
+    <w:basedOn w:val="a1"/>
     <w:rsid w:val="000C6B22"/>
   </w:style>
   <w:style w:type="character" w:customStyle="1" w:styleId="blue-tooltip">
     <w:name w:val="blue-tooltip"/>
-    <w:basedOn w:val="DefaultParagraphFont"/>
+    <w:basedOn w:val="a1"/>
     <w:rsid w:val="000C6B22"/>
   </w:style>
   <w:style w:type="paragraph" w:customStyle="1" w:styleId="EssayTitle">
@@ -11642,7 +11677,7 @@
     <w:link w:val="EssayTitle"/>
     <w:rsid w:val="006464EA"/>
     <w:rPr>
-      <w:rFonts w:eastAsia="DFKai-SB"/>
+      <w:rFonts w:eastAsia="標楷體"/>
       <w:b/>
       <w:sz w:val="28"/>
       <w:szCs w:val="28"/>
@@ -11654,7 +11689,7 @@
     <w:link w:val="AuthorInfo"/>
     <w:rsid w:val="006464EA"/>
     <w:rPr>
-      <w:rFonts w:eastAsia="DFKai-SB"/>
+      <w:rFonts w:eastAsia="標楷體"/>
       <w:b w:val="0"/>
       <w:bCs/>
       <w:i/>
@@ -11663,10 +11698,10 @@
       <w:szCs w:val="20"/>
     </w:rPr>
   </w:style>
-  <w:style w:type="paragraph" w:styleId="TableofFigures">
+  <w:style w:type="paragraph" w:styleId="afa">
     <w:name w:val="table of figures"/>
-    <w:basedOn w:val="Normal"/>
-    <w:next w:val="Normal"/>
+    <w:basedOn w:val="a0"/>
+    <w:next w:val="a0"/>
     <w:uiPriority w:val="99"/>
     <w:unhideWhenUsed/>
     <w:rsid w:val="00A4786D"/>

</xml_diff>